<commit_message>
Created form user guide and documentation.
</commit_message>
<xml_diff>
--- a/AFNET Project/Survey Description and Reference.docx
+++ b/AFNET Project/Survey Description and Reference.docx
@@ -102,6 +102,12 @@
     </w:p>
     <w:sdt>
       <w:sdtPr>
+        <w:rPr>
+          <w:rFonts w:asciiTheme="minorHAnsi" w:eastAsiaTheme="minorHAnsi" w:hAnsiTheme="minorHAnsi" w:cstheme="minorBidi"/>
+          <w:color w:val="auto"/>
+          <w:sz w:val="22"/>
+          <w:szCs w:val="22"/>
+        </w:rPr>
         <w:id w:val="-291912160"/>
         <w:docPartObj>
           <w:docPartGallery w:val="Table of Contents"/>
@@ -110,13 +116,9 @@
       </w:sdtPr>
       <w:sdtEndPr>
         <w:rPr>
-          <w:rFonts w:asciiTheme="minorHAnsi" w:eastAsiaTheme="minorHAnsi" w:hAnsiTheme="minorHAnsi" w:cstheme="minorBidi"/>
           <w:b/>
           <w:bCs/>
           <w:noProof/>
-          <w:color w:val="auto"/>
-          <w:sz w:val="22"/>
-          <w:szCs w:val="22"/>
         </w:rPr>
       </w:sdtEndPr>
       <w:sdtContent>
@@ -156,7 +158,7 @@
           <w:r>
             <w:fldChar w:fldCharType="separate"/>
           </w:r>
-          <w:hyperlink w:anchor="_Toc25655708" w:history="1">
+          <w:hyperlink w:anchor="_Toc25673324" w:history="1">
             <w:r>
               <w:rPr>
                 <w:rStyle w:val="Hyperlink"/>
@@ -183,7 +185,7 @@
                 <w:noProof/>
                 <w:webHidden/>
               </w:rPr>
-              <w:instrText xml:space="preserve"> PAGEREF _Toc25655708 \h </w:instrText>
+              <w:instrText xml:space="preserve"> PAGEREF _Toc25673324 \h </w:instrText>
             </w:r>
             <w:r>
               <w:rPr>
@@ -225,13 +227,13 @@
               <w:noProof/>
             </w:rPr>
           </w:pPr>
-          <w:hyperlink w:anchor="_Toc25655709" w:history="1">
+          <w:hyperlink w:anchor="_Toc25673325" w:history="1">
             <w:r>
               <w:rPr>
                 <w:rStyle w:val="Hyperlink"/>
                 <w:noProof/>
               </w:rPr>
-              <w:t>Equipment Information Form</w:t>
+              <w:t>Equipment Information Form Description</w:t>
             </w:r>
             <w:r>
               <w:rPr>
@@ -252,7 +254,7 @@
                 <w:noProof/>
                 <w:webHidden/>
               </w:rPr>
-              <w:instrText xml:space="preserve"> PAGEREF _Toc25655709 \h </w:instrText>
+              <w:instrText xml:space="preserve"> PAGEREF _Toc25673325 \h </w:instrText>
             </w:r>
             <w:r>
               <w:rPr>
@@ -272,7 +274,7 @@
                 <w:noProof/>
                 <w:webHidden/>
               </w:rPr>
-              <w:t>3</w:t>
+              <w:t>10</w:t>
             </w:r>
             <w:r>
               <w:rPr>
@@ -294,13 +296,13 @@
               <w:noProof/>
             </w:rPr>
           </w:pPr>
-          <w:hyperlink w:anchor="_Toc25655710" w:history="1">
+          <w:hyperlink w:anchor="_Toc25673326" w:history="1">
             <w:r>
               <w:rPr>
                 <w:rStyle w:val="Hyperlink"/>
                 <w:noProof/>
               </w:rPr>
-              <w:t>Equipment Activity Form</w:t>
+              <w:t>Equipment Activity Form Description</w:t>
             </w:r>
             <w:r>
               <w:rPr>
@@ -321,7 +323,7 @@
                 <w:noProof/>
                 <w:webHidden/>
               </w:rPr>
-              <w:instrText xml:space="preserve"> PAGEREF _Toc25655710 \h </w:instrText>
+              <w:instrText xml:space="preserve"> PAGEREF _Toc25673326 \h </w:instrText>
             </w:r>
             <w:r>
               <w:rPr>
@@ -341,7 +343,7 @@
                 <w:noProof/>
                 <w:webHidden/>
               </w:rPr>
-              <w:t>3</w:t>
+              <w:t>13</w:t>
             </w:r>
             <w:r>
               <w:rPr>
@@ -363,13 +365,13 @@
               <w:noProof/>
             </w:rPr>
           </w:pPr>
-          <w:hyperlink w:anchor="_Toc25655711" w:history="1">
+          <w:hyperlink w:anchor="_Toc25673327" w:history="1">
             <w:r>
               <w:rPr>
                 <w:rStyle w:val="Hyperlink"/>
                 <w:noProof/>
               </w:rPr>
-              <w:t>Request Calibration Form</w:t>
+              <w:t>Request Calibration Form Description</w:t>
             </w:r>
             <w:r>
               <w:rPr>
@@ -390,7 +392,7 @@
                 <w:noProof/>
                 <w:webHidden/>
               </w:rPr>
-              <w:instrText xml:space="preserve"> PAGEREF _Toc25655711 \h </w:instrText>
+              <w:instrText xml:space="preserve"> PAGEREF _Toc25673327 \h </w:instrText>
             </w:r>
             <w:r>
               <w:rPr>
@@ -410,7 +412,7 @@
                 <w:noProof/>
                 <w:webHidden/>
               </w:rPr>
-              <w:t>3</w:t>
+              <w:t>15</w:t>
             </w:r>
             <w:r>
               <w:rPr>
@@ -432,13 +434,14 @@
               <w:noProof/>
             </w:rPr>
           </w:pPr>
-          <w:hyperlink w:anchor="_Toc25655712" w:history="1">
+          <w:hyperlink w:anchor="_Toc25673328" w:history="1">
             <w:r>
               <w:rPr>
                 <w:rStyle w:val="Hyperlink"/>
                 <w:noProof/>
+                <w:lang w:val="fr-FR"/>
               </w:rPr>
-              <w:t>Request Maintenance Form</w:t>
+              <w:t>Request Maintenance Form Description</w:t>
             </w:r>
             <w:r>
               <w:rPr>
@@ -459,7 +462,7 @@
                 <w:noProof/>
                 <w:webHidden/>
               </w:rPr>
-              <w:instrText xml:space="preserve"> PAGEREF _Toc25655712 \h </w:instrText>
+              <w:instrText xml:space="preserve"> PAGEREF _Toc25673328 \h </w:instrText>
             </w:r>
             <w:r>
               <w:rPr>
@@ -479,7 +482,7 @@
                 <w:noProof/>
                 <w:webHidden/>
               </w:rPr>
-              <w:t>3</w:t>
+              <w:t>15</w:t>
             </w:r>
             <w:r>
               <w:rPr>
@@ -516,7 +519,7 @@
       <w:pPr>
         <w:pStyle w:val="Heading1"/>
       </w:pPr>
-      <w:bookmarkStart w:id="0" w:name="_Toc25655708"/>
+      <w:bookmarkStart w:id="0" w:name="_Toc25673324"/>
       <w:r>
         <w:lastRenderedPageBreak/>
         <w:t>Downloading and Submitting Data Using ODK Collect</w:t>
@@ -525,71 +528,2460 @@
     </w:p>
     <w:p>
       <w:r>
-        <w:t>D</w:t>
-      </w:r>
-      <w:bookmarkStart w:id="1" w:name="_GoBack"/>
-      <w:bookmarkEnd w:id="1"/>
+        <w:t>Data can be submitted to Ona forms using a web browser where</w:t>
+      </w:r>
+      <w:r>
+        <w:t xml:space="preserve"> an</w:t>
+      </w:r>
+      <w:r>
+        <w:t xml:space="preserve"> internet connection</w:t>
+      </w:r>
+      <w:r>
+        <w:t xml:space="preserve"> is available using </w:t>
+      </w:r>
+      <w:r>
+        <w:t>a PC. However, when data must be collected in the field, w</w:t>
+      </w:r>
+      <w:r>
+        <w:t>here</w:t>
+      </w:r>
+      <w:r>
+        <w:t xml:space="preserve"> internet connection</w:t>
+      </w:r>
+      <w:r>
+        <w:t xml:space="preserve"> may not be available</w:t>
+      </w:r>
+      <w:r>
+        <w:t>,</w:t>
+      </w:r>
+      <w:r>
+        <w:t xml:space="preserve"> the ODK Collect mobile application for Android devices is the best choice.</w:t>
+      </w:r>
+    </w:p>
+    <w:p>
+      <w:r>
+        <w:t>In order to submit</w:t>
+      </w:r>
+      <w:r>
+        <w:t xml:space="preserve"> forms to Ona, first request permission to access forms via ODK Collect by sending an email to </w:t>
+      </w:r>
+      <w:hyperlink r:id="rId8" w:history="1">
+        <w:r>
+          <w:rPr>
+            <w:rStyle w:val="Hyperlink"/>
+          </w:rPr>
+          <w:t>pacafenet@gmail.com</w:t>
+        </w:r>
+      </w:hyperlink>
+      <w:r>
+        <w:t xml:space="preserve"> with your Ona user name</w:t>
+      </w:r>
+      <w:r>
+        <w:t xml:space="preserve"> included in the email</w:t>
+      </w:r>
+      <w:r>
+        <w:t>.</w:t>
+      </w:r>
+      <w:r>
+        <w:t xml:space="preserve"> </w:t>
+      </w:r>
+      <w:r>
+        <w:t xml:space="preserve">An Ona account can be created </w:t>
+      </w:r>
+      <w:hyperlink r:id="rId9" w:history="1">
+        <w:r>
+          <w:rPr>
+            <w:rStyle w:val="Hyperlink"/>
+          </w:rPr>
+          <w:t>here</w:t>
+        </w:r>
+      </w:hyperlink>
+      <w:r>
+        <w:t xml:space="preserve"> if you do not already have </w:t>
+      </w:r>
+      <w:r>
+        <w:t>one</w:t>
+      </w:r>
+      <w:r>
+        <w:t>.</w:t>
+      </w:r>
+      <w:r>
+        <w:t xml:space="preserve"> Additionally, </w:t>
+      </w:r>
+      <w:r>
+        <w:t>email this address</w:t>
+      </w:r>
+      <w:r>
+        <w:t xml:space="preserve"> to request changes to forms hosted in Ona.  </w:t>
+      </w:r>
+    </w:p>
+    <w:p>
+      <w:r>
+        <w:t xml:space="preserve">Below </w:t>
+      </w:r>
+      <w:r>
+        <w:t>is</w:t>
+      </w:r>
+      <w:r>
+        <w:t xml:space="preserve"> a series of screen grabs walking through the process of downloading and using the ODK Collect app to download and fill in blank web forms hosted in Ona. Any </w:t>
+      </w:r>
+      <w:proofErr w:type="spellStart"/>
+      <w:r>
+        <w:t>url’s</w:t>
+      </w:r>
+      <w:proofErr w:type="spellEnd"/>
+      <w:r>
+        <w:t xml:space="preserve"> shown in the below screen grabs are generic and do not relate to the present project. You will need internet connection to setup your account and connect to forms. </w:t>
+      </w:r>
+    </w:p>
+    <w:p>
+      <w:pPr>
+        <w:jc w:val="center"/>
+      </w:pPr>
+      <w:r>
+        <w:drawing>
+          <wp:inline distT="0" distB="0" distL="0" distR="0" wp14:anchorId="74B56986" wp14:editId="700F762E">
+            <wp:extent cx="4334781" cy="4319034"/>
+            <wp:effectExtent l="19050" t="19050" r="27940" b="24765"/>
+            <wp:docPr id="1" name="Picture 1"/>
+            <wp:cNvGraphicFramePr>
+              <a:graphicFrameLocks xmlns:a="http://schemas.openxmlformats.org/drawingml/2006/main" noChangeAspect="1"/>
+            </wp:cNvGraphicFramePr>
+            <a:graphic xmlns:a="http://schemas.openxmlformats.org/drawingml/2006/main">
+              <a:graphicData uri="http://schemas.openxmlformats.org/drawingml/2006/picture">
+                <pic:pic xmlns:pic="http://schemas.openxmlformats.org/drawingml/2006/picture">
+                  <pic:nvPicPr>
+                    <pic:cNvPr id="1" name=""/>
+                    <pic:cNvPicPr/>
+                  </pic:nvPicPr>
+                  <pic:blipFill>
+                    <a:blip r:embed="rId10"/>
+                    <a:stretch>
+                      <a:fillRect/>
+                    </a:stretch>
+                  </pic:blipFill>
+                  <pic:spPr>
+                    <a:xfrm>
+                      <a:off x="0" y="0"/>
+                      <a:ext cx="4373381" cy="4357494"/>
+                    </a:xfrm>
+                    <a:prstGeom prst="rect">
+                      <a:avLst/>
+                    </a:prstGeom>
+                    <a:ln>
+                      <a:solidFill>
+                        <a:schemeClr val="tx1"/>
+                      </a:solidFill>
+                    </a:ln>
+                  </pic:spPr>
+                </pic:pic>
+              </a:graphicData>
+            </a:graphic>
+          </wp:inline>
+        </w:drawing>
+      </w:r>
+    </w:p>
+    <w:p>
+      <w:pPr>
+        <w:jc w:val="center"/>
+      </w:pPr>
+      <w:r>
+        <w:lastRenderedPageBreak/>
+        <w:drawing>
+          <wp:inline distT="0" distB="0" distL="0" distR="0" wp14:anchorId="48406F4F" wp14:editId="63BF0C10">
+            <wp:extent cx="3566517" cy="3532224"/>
+            <wp:effectExtent l="19050" t="19050" r="15240" b="11430"/>
+            <wp:docPr id="2" name="Picture 2"/>
+            <wp:cNvGraphicFramePr>
+              <a:graphicFrameLocks xmlns:a="http://schemas.openxmlformats.org/drawingml/2006/main" noChangeAspect="1"/>
+            </wp:cNvGraphicFramePr>
+            <a:graphic xmlns:a="http://schemas.openxmlformats.org/drawingml/2006/main">
+              <a:graphicData uri="http://schemas.openxmlformats.org/drawingml/2006/picture">
+                <pic:pic xmlns:pic="http://schemas.openxmlformats.org/drawingml/2006/picture">
+                  <pic:nvPicPr>
+                    <pic:cNvPr id="1" name=""/>
+                    <pic:cNvPicPr/>
+                  </pic:nvPicPr>
+                  <pic:blipFill>
+                    <a:blip r:embed="rId11"/>
+                    <a:stretch>
+                      <a:fillRect/>
+                    </a:stretch>
+                  </pic:blipFill>
+                  <pic:spPr>
+                    <a:xfrm>
+                      <a:off x="0" y="0"/>
+                      <a:ext cx="3603173" cy="3568528"/>
+                    </a:xfrm>
+                    <a:prstGeom prst="rect">
+                      <a:avLst/>
+                    </a:prstGeom>
+                    <a:ln>
+                      <a:solidFill>
+                        <a:schemeClr val="tx1"/>
+                      </a:solidFill>
+                    </a:ln>
+                  </pic:spPr>
+                </pic:pic>
+              </a:graphicData>
+            </a:graphic>
+          </wp:inline>
+        </w:drawing>
+      </w:r>
+    </w:p>
+    <w:p>
+      <w:pPr>
+        <w:jc w:val="center"/>
+      </w:pPr>
+      <w:r>
+        <w:drawing>
+          <wp:inline distT="0" distB="0" distL="0" distR="0" wp14:anchorId="3FD7B133" wp14:editId="7E71C44D">
+            <wp:extent cx="3857625" cy="2672312"/>
+            <wp:effectExtent l="19050" t="19050" r="9525" b="13970"/>
+            <wp:docPr id="3" name="Picture 3"/>
+            <wp:cNvGraphicFramePr>
+              <a:graphicFrameLocks xmlns:a="http://schemas.openxmlformats.org/drawingml/2006/main" noChangeAspect="1"/>
+            </wp:cNvGraphicFramePr>
+            <a:graphic xmlns:a="http://schemas.openxmlformats.org/drawingml/2006/main">
+              <a:graphicData uri="http://schemas.openxmlformats.org/drawingml/2006/picture">
+                <pic:pic xmlns:pic="http://schemas.openxmlformats.org/drawingml/2006/picture">
+                  <pic:nvPicPr>
+                    <pic:cNvPr id="1" name=""/>
+                    <pic:cNvPicPr/>
+                  </pic:nvPicPr>
+                  <pic:blipFill>
+                    <a:blip r:embed="rId12"/>
+                    <a:stretch>
+                      <a:fillRect/>
+                    </a:stretch>
+                  </pic:blipFill>
+                  <pic:spPr>
+                    <a:xfrm>
+                      <a:off x="0" y="0"/>
+                      <a:ext cx="3909544" cy="2708278"/>
+                    </a:xfrm>
+                    <a:prstGeom prst="rect">
+                      <a:avLst/>
+                    </a:prstGeom>
+                    <a:ln>
+                      <a:solidFill>
+                        <a:schemeClr val="tx1"/>
+                      </a:solidFill>
+                    </a:ln>
+                  </pic:spPr>
+                </pic:pic>
+              </a:graphicData>
+            </a:graphic>
+          </wp:inline>
+        </w:drawing>
+      </w:r>
+    </w:p>
+    <w:p/>
+    <w:p/>
+    <w:p/>
+    <w:p/>
+    <w:p/>
+    <w:p/>
+    <w:p/>
+    <w:p>
+      <w:r>
+        <w:t xml:space="preserve">The </w:t>
+      </w:r>
+      <w:proofErr w:type="spellStart"/>
+      <w:r>
+        <w:t>url</w:t>
+      </w:r>
+      <w:proofErr w:type="spellEnd"/>
+      <w:r>
+        <w:t xml:space="preserve"> shown below can be used for </w:t>
+      </w:r>
+      <w:r>
+        <w:rPr>
+          <w:b/>
+          <w:bCs/>
+        </w:rPr>
+        <w:t xml:space="preserve">any </w:t>
+      </w:r>
+      <w:r>
+        <w:t>Ona forms.</w:t>
+      </w:r>
+    </w:p>
+    <w:p>
+      <w:pPr>
+        <w:jc w:val="center"/>
+      </w:pPr>
+      <w:r>
+        <w:drawing>
+          <wp:inline distT="0" distB="0" distL="0" distR="0" wp14:anchorId="3ED35732" wp14:editId="357DD705">
+            <wp:extent cx="3873500" cy="2987477"/>
+            <wp:effectExtent l="19050" t="19050" r="12700" b="22860"/>
+            <wp:docPr id="4" name="Picture 4"/>
+            <wp:cNvGraphicFramePr>
+              <a:graphicFrameLocks xmlns:a="http://schemas.openxmlformats.org/drawingml/2006/main" noChangeAspect="1"/>
+            </wp:cNvGraphicFramePr>
+            <a:graphic xmlns:a="http://schemas.openxmlformats.org/drawingml/2006/main">
+              <a:graphicData uri="http://schemas.openxmlformats.org/drawingml/2006/picture">
+                <pic:pic xmlns:pic="http://schemas.openxmlformats.org/drawingml/2006/picture">
+                  <pic:nvPicPr>
+                    <pic:cNvPr id="1" name=""/>
+                    <pic:cNvPicPr/>
+                  </pic:nvPicPr>
+                  <pic:blipFill>
+                    <a:blip r:embed="rId13"/>
+                    <a:stretch>
+                      <a:fillRect/>
+                    </a:stretch>
+                  </pic:blipFill>
+                  <pic:spPr>
+                    <a:xfrm>
+                      <a:off x="0" y="0"/>
+                      <a:ext cx="3923400" cy="3025963"/>
+                    </a:xfrm>
+                    <a:prstGeom prst="rect">
+                      <a:avLst/>
+                    </a:prstGeom>
+                    <a:ln>
+                      <a:solidFill>
+                        <a:schemeClr val="tx1"/>
+                      </a:solidFill>
+                    </a:ln>
+                  </pic:spPr>
+                </pic:pic>
+              </a:graphicData>
+            </a:graphic>
+          </wp:inline>
+        </w:drawing>
+      </w:r>
+    </w:p>
+    <w:p>
+      <w:pPr>
+        <w:jc w:val="center"/>
+      </w:pPr>
+      <w:r>
+        <w:drawing>
+          <wp:inline distT="0" distB="0" distL="0" distR="0" wp14:anchorId="356D2ACC" wp14:editId="6911DE13">
+            <wp:extent cx="3873977" cy="2809875"/>
+            <wp:effectExtent l="19050" t="19050" r="12700" b="9525"/>
+            <wp:docPr id="5" name="Picture 5"/>
+            <wp:cNvGraphicFramePr>
+              <a:graphicFrameLocks xmlns:a="http://schemas.openxmlformats.org/drawingml/2006/main" noChangeAspect="1"/>
+            </wp:cNvGraphicFramePr>
+            <a:graphic xmlns:a="http://schemas.openxmlformats.org/drawingml/2006/main">
+              <a:graphicData uri="http://schemas.openxmlformats.org/drawingml/2006/picture">
+                <pic:pic xmlns:pic="http://schemas.openxmlformats.org/drawingml/2006/picture">
+                  <pic:nvPicPr>
+                    <pic:cNvPr id="1" name=""/>
+                    <pic:cNvPicPr/>
+                  </pic:nvPicPr>
+                  <pic:blipFill>
+                    <a:blip r:embed="rId14"/>
+                    <a:stretch>
+                      <a:fillRect/>
+                    </a:stretch>
+                  </pic:blipFill>
+                  <pic:spPr>
+                    <a:xfrm>
+                      <a:off x="0" y="0"/>
+                      <a:ext cx="3886141" cy="2818698"/>
+                    </a:xfrm>
+                    <a:prstGeom prst="rect">
+                      <a:avLst/>
+                    </a:prstGeom>
+                    <a:ln>
+                      <a:solidFill>
+                        <a:schemeClr val="tx1"/>
+                      </a:solidFill>
+                    </a:ln>
+                  </pic:spPr>
+                </pic:pic>
+              </a:graphicData>
+            </a:graphic>
+          </wp:inline>
+        </w:drawing>
+      </w:r>
+    </w:p>
+    <w:p/>
+    <w:p/>
+    <w:p/>
+    <w:p/>
+    <w:p/>
+    <w:p>
+      <w:pPr>
+        <w:jc w:val="center"/>
+      </w:pPr>
+      <w:r>
+        <w:lastRenderedPageBreak/>
+        <w:drawing>
+          <wp:inline distT="0" distB="0" distL="0" distR="0" wp14:anchorId="3BFFB577" wp14:editId="6BBC06A3">
+            <wp:extent cx="4083497" cy="5638800"/>
+            <wp:effectExtent l="19050" t="19050" r="12700" b="19050"/>
+            <wp:docPr id="6" name="Picture 6"/>
+            <wp:cNvGraphicFramePr>
+              <a:graphicFrameLocks xmlns:a="http://schemas.openxmlformats.org/drawingml/2006/main" noChangeAspect="1"/>
+            </wp:cNvGraphicFramePr>
+            <a:graphic xmlns:a="http://schemas.openxmlformats.org/drawingml/2006/main">
+              <a:graphicData uri="http://schemas.openxmlformats.org/drawingml/2006/picture">
+                <pic:pic xmlns:pic="http://schemas.openxmlformats.org/drawingml/2006/picture">
+                  <pic:nvPicPr>
+                    <pic:cNvPr id="1" name=""/>
+                    <pic:cNvPicPr/>
+                  </pic:nvPicPr>
+                  <pic:blipFill>
+                    <a:blip r:embed="rId15"/>
+                    <a:stretch>
+                      <a:fillRect/>
+                    </a:stretch>
+                  </pic:blipFill>
+                  <pic:spPr>
+                    <a:xfrm>
+                      <a:off x="0" y="0"/>
+                      <a:ext cx="4099957" cy="5661529"/>
+                    </a:xfrm>
+                    <a:prstGeom prst="rect">
+                      <a:avLst/>
+                    </a:prstGeom>
+                    <a:ln>
+                      <a:solidFill>
+                        <a:schemeClr val="tx1"/>
+                      </a:solidFill>
+                    </a:ln>
+                  </pic:spPr>
+                </pic:pic>
+              </a:graphicData>
+            </a:graphic>
+          </wp:inline>
+        </w:drawing>
+      </w:r>
+    </w:p>
+    <w:p/>
+    <w:p/>
+    <w:p/>
+    <w:p/>
+    <w:p/>
+    <w:p/>
+    <w:p/>
+    <w:p/>
+    <w:p>
+      <w:r>
+        <w:lastRenderedPageBreak/>
+        <w:t xml:space="preserve">The project forms shown will differ from those below. Each is discussed in detail in other sections of this document. </w:t>
+      </w:r>
+    </w:p>
+    <w:p>
+      <w:pPr>
+        <w:jc w:val="center"/>
+      </w:pPr>
+      <w:r>
+        <w:drawing>
+          <wp:inline distT="0" distB="0" distL="0" distR="0" wp14:anchorId="7BA3F9FF" wp14:editId="4013D547">
+            <wp:extent cx="3454098" cy="3781425"/>
+            <wp:effectExtent l="19050" t="19050" r="13335" b="9525"/>
+            <wp:docPr id="7" name="Picture 7"/>
+            <wp:cNvGraphicFramePr>
+              <a:graphicFrameLocks xmlns:a="http://schemas.openxmlformats.org/drawingml/2006/main" noChangeAspect="1"/>
+            </wp:cNvGraphicFramePr>
+            <a:graphic xmlns:a="http://schemas.openxmlformats.org/drawingml/2006/main">
+              <a:graphicData uri="http://schemas.openxmlformats.org/drawingml/2006/picture">
+                <pic:pic xmlns:pic="http://schemas.openxmlformats.org/drawingml/2006/picture">
+                  <pic:nvPicPr>
+                    <pic:cNvPr id="1" name=""/>
+                    <pic:cNvPicPr/>
+                  </pic:nvPicPr>
+                  <pic:blipFill>
+                    <a:blip r:embed="rId16"/>
+                    <a:stretch>
+                      <a:fillRect/>
+                    </a:stretch>
+                  </pic:blipFill>
+                  <pic:spPr>
+                    <a:xfrm>
+                      <a:off x="0" y="0"/>
+                      <a:ext cx="3489028" cy="3819666"/>
+                    </a:xfrm>
+                    <a:prstGeom prst="rect">
+                      <a:avLst/>
+                    </a:prstGeom>
+                    <a:ln>
+                      <a:solidFill>
+                        <a:schemeClr val="tx1"/>
+                      </a:solidFill>
+                    </a:ln>
+                  </pic:spPr>
+                </pic:pic>
+              </a:graphicData>
+            </a:graphic>
+          </wp:inline>
+        </w:drawing>
+      </w:r>
+    </w:p>
+    <w:p>
+      <w:pPr>
+        <w:jc w:val="center"/>
+      </w:pPr>
+      <w:r>
+        <w:drawing>
+          <wp:inline distT="0" distB="0" distL="0" distR="0" wp14:anchorId="5566D92D" wp14:editId="5E573F01">
+            <wp:extent cx="3635500" cy="2819843"/>
+            <wp:effectExtent l="19050" t="19050" r="22225" b="19050"/>
+            <wp:docPr id="8" name="Picture 8"/>
+            <wp:cNvGraphicFramePr>
+              <a:graphicFrameLocks xmlns:a="http://schemas.openxmlformats.org/drawingml/2006/main" noChangeAspect="1"/>
+            </wp:cNvGraphicFramePr>
+            <a:graphic xmlns:a="http://schemas.openxmlformats.org/drawingml/2006/main">
+              <a:graphicData uri="http://schemas.openxmlformats.org/drawingml/2006/picture">
+                <pic:pic xmlns:pic="http://schemas.openxmlformats.org/drawingml/2006/picture">
+                  <pic:nvPicPr>
+                    <pic:cNvPr id="1" name=""/>
+                    <pic:cNvPicPr/>
+                  </pic:nvPicPr>
+                  <pic:blipFill>
+                    <a:blip r:embed="rId17"/>
+                    <a:stretch>
+                      <a:fillRect/>
+                    </a:stretch>
+                  </pic:blipFill>
+                  <pic:spPr>
+                    <a:xfrm>
+                      <a:off x="0" y="0"/>
+                      <a:ext cx="3659017" cy="2838084"/>
+                    </a:xfrm>
+                    <a:prstGeom prst="rect">
+                      <a:avLst/>
+                    </a:prstGeom>
+                    <a:ln>
+                      <a:solidFill>
+                        <a:schemeClr val="tx1"/>
+                      </a:solidFill>
+                    </a:ln>
+                  </pic:spPr>
+                </pic:pic>
+              </a:graphicData>
+            </a:graphic>
+          </wp:inline>
+        </w:drawing>
+      </w:r>
+    </w:p>
+    <w:p>
+      <w:pPr>
+        <w:jc w:val="center"/>
+      </w:pPr>
+      <w:r>
+        <w:lastRenderedPageBreak/>
+        <w:drawing>
+          <wp:inline distT="0" distB="0" distL="0" distR="0" wp14:anchorId="33E04E0C" wp14:editId="3CA82AFB">
+            <wp:extent cx="3124222" cy="3533775"/>
+            <wp:effectExtent l="19050" t="19050" r="19050" b="9525"/>
+            <wp:docPr id="9" name="Picture 9"/>
+            <wp:cNvGraphicFramePr>
+              <a:graphicFrameLocks xmlns:a="http://schemas.openxmlformats.org/drawingml/2006/main" noChangeAspect="1"/>
+            </wp:cNvGraphicFramePr>
+            <a:graphic xmlns:a="http://schemas.openxmlformats.org/drawingml/2006/main">
+              <a:graphicData uri="http://schemas.openxmlformats.org/drawingml/2006/picture">
+                <pic:pic xmlns:pic="http://schemas.openxmlformats.org/drawingml/2006/picture">
+                  <pic:nvPicPr>
+                    <pic:cNvPr id="1" name=""/>
+                    <pic:cNvPicPr/>
+                  </pic:nvPicPr>
+                  <pic:blipFill>
+                    <a:blip r:embed="rId18"/>
+                    <a:stretch>
+                      <a:fillRect/>
+                    </a:stretch>
+                  </pic:blipFill>
+                  <pic:spPr>
+                    <a:xfrm>
+                      <a:off x="0" y="0"/>
+                      <a:ext cx="3140867" cy="3552602"/>
+                    </a:xfrm>
+                    <a:prstGeom prst="rect">
+                      <a:avLst/>
+                    </a:prstGeom>
+                    <a:ln>
+                      <a:solidFill>
+                        <a:schemeClr val="tx1"/>
+                      </a:solidFill>
+                    </a:ln>
+                  </pic:spPr>
+                </pic:pic>
+              </a:graphicData>
+            </a:graphic>
+          </wp:inline>
+        </w:drawing>
+      </w:r>
+    </w:p>
+    <w:p>
+      <w:pPr>
+        <w:jc w:val="center"/>
+      </w:pPr>
+      <w:r>
+        <w:drawing>
+          <wp:inline distT="0" distB="0" distL="0" distR="0" wp14:anchorId="3E115670" wp14:editId="261A536F">
+            <wp:extent cx="3105150" cy="3197044"/>
+            <wp:effectExtent l="19050" t="19050" r="19050" b="22860"/>
+            <wp:docPr id="10" name="Picture 10"/>
+            <wp:cNvGraphicFramePr>
+              <a:graphicFrameLocks xmlns:a="http://schemas.openxmlformats.org/drawingml/2006/main" noChangeAspect="1"/>
+            </wp:cNvGraphicFramePr>
+            <a:graphic xmlns:a="http://schemas.openxmlformats.org/drawingml/2006/main">
+              <a:graphicData uri="http://schemas.openxmlformats.org/drawingml/2006/picture">
+                <pic:pic xmlns:pic="http://schemas.openxmlformats.org/drawingml/2006/picture">
+                  <pic:nvPicPr>
+                    <pic:cNvPr id="1" name=""/>
+                    <pic:cNvPicPr/>
+                  </pic:nvPicPr>
+                  <pic:blipFill>
+                    <a:blip r:embed="rId19"/>
+                    <a:stretch>
+                      <a:fillRect/>
+                    </a:stretch>
+                  </pic:blipFill>
+                  <pic:spPr>
+                    <a:xfrm>
+                      <a:off x="0" y="0"/>
+                      <a:ext cx="3124175" cy="3216632"/>
+                    </a:xfrm>
+                    <a:prstGeom prst="rect">
+                      <a:avLst/>
+                    </a:prstGeom>
+                    <a:ln>
+                      <a:solidFill>
+                        <a:schemeClr val="tx1"/>
+                      </a:solidFill>
+                    </a:ln>
+                  </pic:spPr>
+                </pic:pic>
+              </a:graphicData>
+            </a:graphic>
+          </wp:inline>
+        </w:drawing>
+      </w:r>
+    </w:p>
+    <w:p/>
+    <w:p/>
+    <w:p/>
+    <w:p/>
+    <w:p>
+      <w:r>
+        <w:lastRenderedPageBreak/>
+        <w:t>Once finished you will need to send any forms you have filled in to ‘</w:t>
+      </w:r>
+      <w:r>
+        <w:t>f</w:t>
+      </w:r>
+      <w:r>
+        <w:t xml:space="preserve">inalize’ </w:t>
+      </w:r>
+      <w:r>
+        <w:t xml:space="preserve">when </w:t>
+      </w:r>
+      <w:r>
+        <w:t>you have internet connection</w:t>
+      </w:r>
+      <w:r>
+        <w:t xml:space="preserve"> if you did not when filling out forms</w:t>
+      </w:r>
+      <w:r>
+        <w:t xml:space="preserve">. Before forms are finalized, your responses are saved in </w:t>
+      </w:r>
+      <w:r>
+        <w:t xml:space="preserve">your mobile device’s </w:t>
+      </w:r>
+      <w:r>
+        <w:t>web browser</w:t>
+      </w:r>
+      <w:r>
+        <w:t>. B</w:t>
+      </w:r>
+      <w:r>
+        <w:t>e su</w:t>
+      </w:r>
+      <w:r>
+        <w:t xml:space="preserve">re to </w:t>
+      </w:r>
+      <w:r>
+        <w:rPr>
+          <w:b/>
+          <w:bCs/>
+        </w:rPr>
+        <w:t>not</w:t>
+      </w:r>
+      <w:r>
+        <w:t xml:space="preserve"> delete your cookies and browsing history on your device until the form is finalized and sent. </w:t>
+      </w:r>
+    </w:p>
+    <w:p>
+      <w:pPr>
+        <w:jc w:val="center"/>
+      </w:pPr>
+      <w:r>
+        <w:drawing>
+          <wp:inline distT="0" distB="0" distL="0" distR="0" wp14:anchorId="0571432F" wp14:editId="6C293FC3">
+            <wp:extent cx="3343275" cy="4283749"/>
+            <wp:effectExtent l="19050" t="19050" r="9525" b="21590"/>
+            <wp:docPr id="11" name="Picture 11"/>
+            <wp:cNvGraphicFramePr>
+              <a:graphicFrameLocks xmlns:a="http://schemas.openxmlformats.org/drawingml/2006/main" noChangeAspect="1"/>
+            </wp:cNvGraphicFramePr>
+            <a:graphic xmlns:a="http://schemas.openxmlformats.org/drawingml/2006/main">
+              <a:graphicData uri="http://schemas.openxmlformats.org/drawingml/2006/picture">
+                <pic:pic xmlns:pic="http://schemas.openxmlformats.org/drawingml/2006/picture">
+                  <pic:nvPicPr>
+                    <pic:cNvPr id="1" name=""/>
+                    <pic:cNvPicPr/>
+                  </pic:nvPicPr>
+                  <pic:blipFill>
+                    <a:blip r:embed="rId20"/>
+                    <a:stretch>
+                      <a:fillRect/>
+                    </a:stretch>
+                  </pic:blipFill>
+                  <pic:spPr>
+                    <a:xfrm>
+                      <a:off x="0" y="0"/>
+                      <a:ext cx="3350978" cy="4293619"/>
+                    </a:xfrm>
+                    <a:prstGeom prst="rect">
+                      <a:avLst/>
+                    </a:prstGeom>
+                    <a:ln>
+                      <a:solidFill>
+                        <a:schemeClr val="tx1"/>
+                      </a:solidFill>
+                    </a:ln>
+                  </pic:spPr>
+                </pic:pic>
+              </a:graphicData>
+            </a:graphic>
+          </wp:inline>
+        </w:drawing>
+      </w:r>
+    </w:p>
+    <w:p>
+      <w:pPr>
+        <w:jc w:val="center"/>
+      </w:pPr>
+      <w:r>
+        <w:lastRenderedPageBreak/>
+        <w:drawing>
+          <wp:inline distT="0" distB="0" distL="0" distR="0" wp14:anchorId="590100BD" wp14:editId="2A83E38E">
+            <wp:extent cx="3117555" cy="3283091"/>
+            <wp:effectExtent l="19050" t="19050" r="26035" b="12700"/>
+            <wp:docPr id="12" name="Picture 12"/>
+            <wp:cNvGraphicFramePr>
+              <a:graphicFrameLocks xmlns:a="http://schemas.openxmlformats.org/drawingml/2006/main" noChangeAspect="1"/>
+            </wp:cNvGraphicFramePr>
+            <a:graphic xmlns:a="http://schemas.openxmlformats.org/drawingml/2006/main">
+              <a:graphicData uri="http://schemas.openxmlformats.org/drawingml/2006/picture">
+                <pic:pic xmlns:pic="http://schemas.openxmlformats.org/drawingml/2006/picture">
+                  <pic:nvPicPr>
+                    <pic:cNvPr id="1" name=""/>
+                    <pic:cNvPicPr/>
+                  </pic:nvPicPr>
+                  <pic:blipFill>
+                    <a:blip r:embed="rId21"/>
+                    <a:stretch>
+                      <a:fillRect/>
+                    </a:stretch>
+                  </pic:blipFill>
+                  <pic:spPr>
+                    <a:xfrm>
+                      <a:off x="0" y="0"/>
+                      <a:ext cx="3146912" cy="3314007"/>
+                    </a:xfrm>
+                    <a:prstGeom prst="rect">
+                      <a:avLst/>
+                    </a:prstGeom>
+                    <a:ln>
+                      <a:solidFill>
+                        <a:schemeClr val="tx1"/>
+                      </a:solidFill>
+                    </a:ln>
+                  </pic:spPr>
+                </pic:pic>
+              </a:graphicData>
+            </a:graphic>
+          </wp:inline>
+        </w:drawing>
+      </w:r>
+    </w:p>
+    <w:p>
+      <w:pPr>
+        <w:jc w:val="center"/>
+      </w:pPr>
+      <w:r>
+        <w:drawing>
+          <wp:inline distT="0" distB="0" distL="0" distR="0" wp14:anchorId="76C2FC2E" wp14:editId="78BAC077">
+            <wp:extent cx="3583305" cy="2981325"/>
+            <wp:effectExtent l="19050" t="19050" r="17145" b="28575"/>
+            <wp:docPr id="13" name="Picture 13"/>
+            <wp:cNvGraphicFramePr>
+              <a:graphicFrameLocks xmlns:a="http://schemas.openxmlformats.org/drawingml/2006/main" noChangeAspect="1"/>
+            </wp:cNvGraphicFramePr>
+            <a:graphic xmlns:a="http://schemas.openxmlformats.org/drawingml/2006/main">
+              <a:graphicData uri="http://schemas.openxmlformats.org/drawingml/2006/picture">
+                <pic:pic xmlns:pic="http://schemas.openxmlformats.org/drawingml/2006/picture">
+                  <pic:nvPicPr>
+                    <pic:cNvPr id="1" name=""/>
+                    <pic:cNvPicPr/>
+                  </pic:nvPicPr>
+                  <pic:blipFill rotWithShape="1">
+                    <a:blip r:embed="rId22"/>
+                    <a:srcRect b="25292"/>
+                    <a:stretch/>
+                  </pic:blipFill>
+                  <pic:spPr bwMode="auto">
+                    <a:xfrm>
+                      <a:off x="0" y="0"/>
+                      <a:ext cx="3591745" cy="2988347"/>
+                    </a:xfrm>
+                    <a:prstGeom prst="rect">
+                      <a:avLst/>
+                    </a:prstGeom>
+                    <a:ln w="9525" cap="flat" cmpd="sng" algn="ctr">
+                      <a:solidFill>
+                        <a:sysClr val="windowText" lastClr="000000"/>
+                      </a:solidFill>
+                      <a:prstDash val="solid"/>
+                      <a:round/>
+                      <a:headEnd type="none" w="med" len="med"/>
+                      <a:tailEnd type="none" w="med" len="med"/>
+                      <a:extLst>
+                        <a:ext uri="{C807C97D-BFC1-408E-A445-0C87EB9F89A2}">
+                          <ask:lineSketchStyleProps xmlns:ask="http://schemas.microsoft.com/office/drawing/2018/sketchyshapes" sd="0">
+                            <a:custGeom>
+                              <a:avLst/>
+                              <a:gdLst/>
+                              <a:ahLst/>
+                              <a:cxnLst/>
+                              <a:rect l="0" t="0" r="0" b="0"/>
+                              <a:pathLst/>
+                            </a:custGeom>
+                            <ask:type/>
+                          </ask:lineSketchStyleProps>
+                        </a:ext>
+                      </a:extLst>
+                    </a:ln>
+                    <a:extLst>
+                      <a:ext uri="{53640926-AAD7-44D8-BBD7-CCE9431645EC}">
+                        <a14:shadowObscured xmlns:a14="http://schemas.microsoft.com/office/drawing/2010/main"/>
+                      </a:ext>
+                    </a:extLst>
+                  </pic:spPr>
+                </pic:pic>
+              </a:graphicData>
+            </a:graphic>
+          </wp:inline>
+        </w:drawing>
+      </w:r>
+    </w:p>
+    <w:p>
+      <w:r>
+        <w:t xml:space="preserve">For additional details, go </w:t>
+      </w:r>
+      <w:hyperlink r:id="rId23" w:anchor="odk-collect" w:history="1">
+        <w:r>
+          <w:rPr>
+            <w:rStyle w:val="Hyperlink"/>
+          </w:rPr>
+          <w:t>here</w:t>
+        </w:r>
+      </w:hyperlink>
+      <w:r>
+        <w:t xml:space="preserve"> for a detailed user guide published by Ona.</w:t>
+      </w:r>
     </w:p>
     <w:p>
       <w:pPr>
         <w:pStyle w:val="Heading1"/>
       </w:pPr>
-      <w:bookmarkStart w:id="2" w:name="_Toc25655709"/>
+      <w:bookmarkStart w:id="1" w:name="_Toc25673325"/>
       <w:r>
         <w:t>Equipment Information Form</w:t>
       </w:r>
+      <w:r>
+        <w:t xml:space="preserve"> </w:t>
+      </w:r>
+      <w:bookmarkStart w:id="2" w:name="_GoBack"/>
+      <w:r>
+        <w:t>Description</w:t>
+      </w:r>
+      <w:bookmarkEnd w:id="1"/>
       <w:bookmarkEnd w:id="2"/>
     </w:p>
     <w:p>
       <w:r>
-        <w:t>D</w:t>
+        <w:rPr>
+          <w:b/>
+          <w:bCs/>
+        </w:rPr>
+        <w:t>Form url:</w:t>
+      </w:r>
+      <w:r>
+        <w:t xml:space="preserve"> </w:t>
+      </w:r>
+      <w:hyperlink r:id="rId24" w:history="1">
+        <w:r>
+          <w:rPr>
+            <w:rStyle w:val="Hyperlink"/>
+          </w:rPr>
+          <w:t>https://enketo.ona.io/x/#xsR3wR1v</w:t>
+        </w:r>
+      </w:hyperlink>
+      <w:r>
+        <w:t xml:space="preserve"> </w:t>
+      </w:r>
+    </w:p>
+    <w:p>
+      <w:r>
+        <w:rPr>
+          <w:b/>
+          <w:bCs/>
+        </w:rPr>
+        <w:t>Form ID</w:t>
+      </w:r>
+      <w:r>
+        <w:rPr>
+          <w:b/>
+          <w:bCs/>
+        </w:rPr>
+        <w:t>:</w:t>
+      </w:r>
+      <w:r>
+        <w:t xml:space="preserve"> as shown in ODK Collect: </w:t>
+      </w:r>
+      <w:r>
+        <w:t>build_New-Equipment-Form_1572890651</w:t>
+      </w:r>
+    </w:p>
+    <w:p>
+      <w:r>
+        <w:rPr>
+          <w:b/>
+          <w:bCs/>
+        </w:rPr>
+        <w:t>Summary:</w:t>
+      </w:r>
+      <w:r>
+        <w:t xml:space="preserve"> </w:t>
+      </w:r>
+      <w:r>
+        <w:t>U</w:t>
+      </w:r>
+      <w:r>
+        <w:t>sed</w:t>
+      </w:r>
+      <w:r>
+        <w:t xml:space="preserve"> </w:t>
+      </w:r>
+      <w:r>
+        <w:t>this form</w:t>
+      </w:r>
+      <w:r>
+        <w:t xml:space="preserve"> to enter new equipment data or to alter data for existing </w:t>
+      </w:r>
+      <w:r>
+        <w:t xml:space="preserve">equipment. </w:t>
+      </w:r>
+      <w:r>
+        <w:t>Please a</w:t>
+      </w:r>
+      <w:r>
+        <w:t xml:space="preserve">ttempt to obtain all information before filling out this form for new </w:t>
+      </w:r>
+      <w:r>
+        <w:t>equipment</w:t>
+      </w:r>
+      <w:r>
+        <w:t xml:space="preserve">. </w:t>
+      </w:r>
+      <w:r>
+        <w:t>Additionally, t</w:t>
+      </w:r>
+      <w:r>
+        <w:t xml:space="preserve">his form </w:t>
+      </w:r>
+      <w:r>
+        <w:lastRenderedPageBreak/>
+        <w:t>can be used to alter</w:t>
+      </w:r>
+      <w:r>
+        <w:t xml:space="preserve"> equipment</w:t>
+      </w:r>
+      <w:r>
+        <w:t xml:space="preserve"> information</w:t>
+      </w:r>
+      <w:r>
+        <w:t xml:space="preserve"> for equipment already in use</w:t>
+      </w:r>
+      <w:r>
+        <w:t>.</w:t>
+      </w:r>
+      <w:r>
+        <w:t xml:space="preserve"> For example, if </w:t>
+      </w:r>
+      <w:r>
+        <w:t>a piece of</w:t>
+      </w:r>
+      <w:r>
+        <w:t xml:space="preserve"> equipment</w:t>
+      </w:r>
+      <w:r>
+        <w:t>’s</w:t>
+      </w:r>
+      <w:r>
+        <w:t xml:space="preserve"> location </w:t>
+      </w:r>
+      <w:r>
+        <w:t>has changed re-enter the other information</w:t>
+      </w:r>
+      <w:r>
+        <w:t xml:space="preserve"> in the form and</w:t>
+      </w:r>
+      <w:r>
+        <w:t xml:space="preserve"> alter the location</w:t>
+      </w:r>
+      <w:r>
+        <w:t xml:space="preserve"> using the appropriate form question</w:t>
+      </w:r>
+      <w:r>
+        <w:t xml:space="preserve">. To obtain the most recent data on that piece of equipment visit the </w:t>
+      </w:r>
+      <w:hyperlink r:id="rId25" w:history="1">
+        <w:r>
+          <w:rPr>
+            <w:rStyle w:val="Hyperlink"/>
+          </w:rPr>
+          <w:t>eTool</w:t>
+        </w:r>
+      </w:hyperlink>
+      <w:r>
+        <w:t xml:space="preserve"> and lookup the relevant information</w:t>
+      </w:r>
+      <w:r>
+        <w:t xml:space="preserve"> for that piece of equipment</w:t>
+      </w:r>
+      <w:r>
+        <w:t xml:space="preserve">. </w:t>
+      </w:r>
+    </w:p>
+    <w:p>
+      <w:r>
+        <w:drawing>
+          <wp:inline distT="0" distB="0" distL="0" distR="0" wp14:anchorId="4E7611D4" wp14:editId="1AD125A2">
+            <wp:extent cx="4000847" cy="632515"/>
+            <wp:effectExtent l="19050" t="19050" r="19050" b="15240"/>
+            <wp:docPr id="14" name="Picture 14"/>
+            <wp:cNvGraphicFramePr>
+              <a:graphicFrameLocks xmlns:a="http://schemas.openxmlformats.org/drawingml/2006/main" noChangeAspect="1"/>
+            </wp:cNvGraphicFramePr>
+            <a:graphic xmlns:a="http://schemas.openxmlformats.org/drawingml/2006/main">
+              <a:graphicData uri="http://schemas.openxmlformats.org/drawingml/2006/picture">
+                <pic:pic xmlns:pic="http://schemas.openxmlformats.org/drawingml/2006/picture">
+                  <pic:nvPicPr>
+                    <pic:cNvPr id="1" name=""/>
+                    <pic:cNvPicPr/>
+                  </pic:nvPicPr>
+                  <pic:blipFill>
+                    <a:blip r:embed="rId26"/>
+                    <a:stretch>
+                      <a:fillRect/>
+                    </a:stretch>
+                  </pic:blipFill>
+                  <pic:spPr>
+                    <a:xfrm>
+                      <a:off x="0" y="0"/>
+                      <a:ext cx="4000847" cy="632515"/>
+                    </a:xfrm>
+                    <a:prstGeom prst="rect">
+                      <a:avLst/>
+                    </a:prstGeom>
+                    <a:ln>
+                      <a:solidFill>
+                        <a:schemeClr val="tx1"/>
+                      </a:solidFill>
+                    </a:ln>
+                  </pic:spPr>
+                </pic:pic>
+              </a:graphicData>
+            </a:graphic>
+          </wp:inline>
+        </w:drawing>
+      </w:r>
+    </w:p>
+    <w:p>
+      <w:r>
+        <w:t>Type in the equipment ID, can be a number, letters, or a combination of these.</w:t>
+      </w:r>
+    </w:p>
+    <w:p>
+      <w:r>
+        <w:drawing>
+          <wp:inline distT="0" distB="0" distL="0" distR="0" wp14:anchorId="5B9C13C0" wp14:editId="65C1678A">
+            <wp:extent cx="3048264" cy="556308"/>
+            <wp:effectExtent l="19050" t="19050" r="19050" b="15240"/>
+            <wp:docPr id="15" name="Picture 15"/>
+            <wp:cNvGraphicFramePr>
+              <a:graphicFrameLocks xmlns:a="http://schemas.openxmlformats.org/drawingml/2006/main" noChangeAspect="1"/>
+            </wp:cNvGraphicFramePr>
+            <a:graphic xmlns:a="http://schemas.openxmlformats.org/drawingml/2006/main">
+              <a:graphicData uri="http://schemas.openxmlformats.org/drawingml/2006/picture">
+                <pic:pic xmlns:pic="http://schemas.openxmlformats.org/drawingml/2006/picture">
+                  <pic:nvPicPr>
+                    <pic:cNvPr id="1" name=""/>
+                    <pic:cNvPicPr/>
+                  </pic:nvPicPr>
+                  <pic:blipFill>
+                    <a:blip r:embed="rId27"/>
+                    <a:stretch>
+                      <a:fillRect/>
+                    </a:stretch>
+                  </pic:blipFill>
+                  <pic:spPr>
+                    <a:xfrm>
+                      <a:off x="0" y="0"/>
+                      <a:ext cx="3048264" cy="556308"/>
+                    </a:xfrm>
+                    <a:prstGeom prst="rect">
+                      <a:avLst/>
+                    </a:prstGeom>
+                    <a:ln>
+                      <a:solidFill>
+                        <a:schemeClr val="tx1"/>
+                      </a:solidFill>
+                    </a:ln>
+                  </pic:spPr>
+                </pic:pic>
+              </a:graphicData>
+            </a:graphic>
+          </wp:inline>
+        </w:drawing>
+      </w:r>
+    </w:p>
+    <w:p>
+      <w:r>
+        <w:t xml:space="preserve">Choose one of the options provided. If the equipment type you are entering does not match those provided, send a message to </w:t>
+      </w:r>
+      <w:hyperlink r:id="rId28" w:history="1">
+        <w:r>
+          <w:rPr>
+            <w:rStyle w:val="Hyperlink"/>
+          </w:rPr>
+          <w:t>pacafenet@gmail.com</w:t>
+        </w:r>
+      </w:hyperlink>
+      <w:r>
+        <w:t xml:space="preserve"> to request additional options be added. </w:t>
+      </w:r>
+    </w:p>
+    <w:p>
+      <w:r>
+        <w:drawing>
+          <wp:inline distT="0" distB="0" distL="0" distR="0" wp14:anchorId="03509B7C" wp14:editId="5C914454">
+            <wp:extent cx="3048264" cy="624894"/>
+            <wp:effectExtent l="19050" t="19050" r="19050" b="22860"/>
+            <wp:docPr id="16" name="Picture 16"/>
+            <wp:cNvGraphicFramePr>
+              <a:graphicFrameLocks xmlns:a="http://schemas.openxmlformats.org/drawingml/2006/main" noChangeAspect="1"/>
+            </wp:cNvGraphicFramePr>
+            <a:graphic xmlns:a="http://schemas.openxmlformats.org/drawingml/2006/main">
+              <a:graphicData uri="http://schemas.openxmlformats.org/drawingml/2006/picture">
+                <pic:pic xmlns:pic="http://schemas.openxmlformats.org/drawingml/2006/picture">
+                  <pic:nvPicPr>
+                    <pic:cNvPr id="1" name=""/>
+                    <pic:cNvPicPr/>
+                  </pic:nvPicPr>
+                  <pic:blipFill>
+                    <a:blip r:embed="rId29"/>
+                    <a:stretch>
+                      <a:fillRect/>
+                    </a:stretch>
+                  </pic:blipFill>
+                  <pic:spPr>
+                    <a:xfrm>
+                      <a:off x="0" y="0"/>
+                      <a:ext cx="3048264" cy="624894"/>
+                    </a:xfrm>
+                    <a:prstGeom prst="rect">
+                      <a:avLst/>
+                    </a:prstGeom>
+                    <a:ln>
+                      <a:solidFill>
+                        <a:schemeClr val="tx1"/>
+                      </a:solidFill>
+                    </a:ln>
+                  </pic:spPr>
+                </pic:pic>
+              </a:graphicData>
+            </a:graphic>
+          </wp:inline>
+        </w:drawing>
+      </w:r>
+    </w:p>
+    <w:p>
+      <w:r>
+        <w:t>Choose one of the options provided. If the equipment</w:t>
+      </w:r>
+      <w:r>
+        <w:t xml:space="preserve"> manufacturer</w:t>
+      </w:r>
+      <w:r>
+        <w:t xml:space="preserve"> you are entering does not match those provided, send a message to </w:t>
+      </w:r>
+      <w:hyperlink r:id="rId30" w:history="1">
+        <w:r>
+          <w:rPr>
+            <w:rStyle w:val="Hyperlink"/>
+          </w:rPr>
+          <w:t>pacafenet@gmail.com</w:t>
+        </w:r>
+      </w:hyperlink>
+      <w:r>
+        <w:t xml:space="preserve"> to request additional options be added. </w:t>
+      </w:r>
+    </w:p>
+    <w:p>
+      <w:r>
+        <w:drawing>
+          <wp:inline distT="0" distB="0" distL="0" distR="0" wp14:anchorId="58F46273" wp14:editId="11ABFFBE">
+            <wp:extent cx="2225233" cy="632515"/>
+            <wp:effectExtent l="19050" t="19050" r="22860" b="15240"/>
+            <wp:docPr id="17" name="Picture 17"/>
+            <wp:cNvGraphicFramePr>
+              <a:graphicFrameLocks xmlns:a="http://schemas.openxmlformats.org/drawingml/2006/main" noChangeAspect="1"/>
+            </wp:cNvGraphicFramePr>
+            <a:graphic xmlns:a="http://schemas.openxmlformats.org/drawingml/2006/main">
+              <a:graphicData uri="http://schemas.openxmlformats.org/drawingml/2006/picture">
+                <pic:pic xmlns:pic="http://schemas.openxmlformats.org/drawingml/2006/picture">
+                  <pic:nvPicPr>
+                    <pic:cNvPr id="1" name=""/>
+                    <pic:cNvPicPr/>
+                  </pic:nvPicPr>
+                  <pic:blipFill>
+                    <a:blip r:embed="rId31"/>
+                    <a:stretch>
+                      <a:fillRect/>
+                    </a:stretch>
+                  </pic:blipFill>
+                  <pic:spPr>
+                    <a:xfrm>
+                      <a:off x="0" y="0"/>
+                      <a:ext cx="2225233" cy="632515"/>
+                    </a:xfrm>
+                    <a:prstGeom prst="rect">
+                      <a:avLst/>
+                    </a:prstGeom>
+                    <a:ln>
+                      <a:solidFill>
+                        <a:schemeClr val="tx1"/>
+                      </a:solidFill>
+                    </a:ln>
+                  </pic:spPr>
+                </pic:pic>
+              </a:graphicData>
+            </a:graphic>
+          </wp:inline>
+        </w:drawing>
+      </w:r>
+    </w:p>
+    <w:p>
+      <w:r>
+        <w:t>Select the date the equipment was manufactured.</w:t>
+      </w:r>
+    </w:p>
+    <w:p>
+      <w:r>
+        <w:drawing>
+          <wp:inline distT="0" distB="0" distL="0" distR="0" wp14:anchorId="46F3AC51" wp14:editId="4A4F25C5">
+            <wp:extent cx="2270957" cy="624894"/>
+            <wp:effectExtent l="19050" t="19050" r="15240" b="22860"/>
+            <wp:docPr id="18" name="Picture 18"/>
+            <wp:cNvGraphicFramePr>
+              <a:graphicFrameLocks xmlns:a="http://schemas.openxmlformats.org/drawingml/2006/main" noChangeAspect="1"/>
+            </wp:cNvGraphicFramePr>
+            <a:graphic xmlns:a="http://schemas.openxmlformats.org/drawingml/2006/main">
+              <a:graphicData uri="http://schemas.openxmlformats.org/drawingml/2006/picture">
+                <pic:pic xmlns:pic="http://schemas.openxmlformats.org/drawingml/2006/picture">
+                  <pic:nvPicPr>
+                    <pic:cNvPr id="1" name=""/>
+                    <pic:cNvPicPr/>
+                  </pic:nvPicPr>
+                  <pic:blipFill>
+                    <a:blip r:embed="rId32"/>
+                    <a:stretch>
+                      <a:fillRect/>
+                    </a:stretch>
+                  </pic:blipFill>
+                  <pic:spPr>
+                    <a:xfrm>
+                      <a:off x="0" y="0"/>
+                      <a:ext cx="2270957" cy="624894"/>
+                    </a:xfrm>
+                    <a:prstGeom prst="rect">
+                      <a:avLst/>
+                    </a:prstGeom>
+                    <a:ln>
+                      <a:solidFill>
+                        <a:schemeClr val="tx1"/>
+                      </a:solidFill>
+                    </a:ln>
+                  </pic:spPr>
+                </pic:pic>
+              </a:graphicData>
+            </a:graphic>
+          </wp:inline>
+        </w:drawing>
+      </w:r>
+    </w:p>
+    <w:p>
+      <w:r>
+        <w:t>Select the date the equipment was first introduced to the lab.</w:t>
+      </w:r>
+    </w:p>
+    <w:p>
+      <w:r>
+        <w:drawing>
+          <wp:inline distT="0" distB="0" distL="0" distR="0" wp14:anchorId="1DF960F1" wp14:editId="6CB6BC1E">
+            <wp:extent cx="3848637" cy="866896"/>
+            <wp:effectExtent l="19050" t="19050" r="19050" b="28575"/>
+            <wp:docPr id="19" name="Picture 19"/>
+            <wp:cNvGraphicFramePr>
+              <a:graphicFrameLocks xmlns:a="http://schemas.openxmlformats.org/drawingml/2006/main" noChangeAspect="1"/>
+            </wp:cNvGraphicFramePr>
+            <a:graphic xmlns:a="http://schemas.openxmlformats.org/drawingml/2006/main">
+              <a:graphicData uri="http://schemas.openxmlformats.org/drawingml/2006/picture">
+                <pic:pic xmlns:pic="http://schemas.openxmlformats.org/drawingml/2006/picture">
+                  <pic:nvPicPr>
+                    <pic:cNvPr id="1" name=""/>
+                    <pic:cNvPicPr/>
+                  </pic:nvPicPr>
+                  <pic:blipFill>
+                    <a:blip r:embed="rId33"/>
+                    <a:stretch>
+                      <a:fillRect/>
+                    </a:stretch>
+                  </pic:blipFill>
+                  <pic:spPr>
+                    <a:xfrm>
+                      <a:off x="0" y="0"/>
+                      <a:ext cx="3848637" cy="866896"/>
+                    </a:xfrm>
+                    <a:prstGeom prst="rect">
+                      <a:avLst/>
+                    </a:prstGeom>
+                    <a:ln>
+                      <a:solidFill>
+                        <a:schemeClr val="tx1"/>
+                      </a:solidFill>
+                    </a:ln>
+                  </pic:spPr>
+                </pic:pic>
+              </a:graphicData>
+            </a:graphic>
+          </wp:inline>
+        </w:drawing>
+      </w:r>
+    </w:p>
+    <w:p>
+      <w:r>
+        <w:t xml:space="preserve">Choose one of the options provided. If the </w:t>
+      </w:r>
+      <w:r>
+        <w:t>lab</w:t>
+      </w:r>
+      <w:r>
+        <w:t xml:space="preserve"> you are entering does not match those provided, send a message to </w:t>
+      </w:r>
+      <w:hyperlink r:id="rId34" w:history="1">
+        <w:r>
+          <w:rPr>
+            <w:rStyle w:val="Hyperlink"/>
+          </w:rPr>
+          <w:t>pacafenet@gmail.com</w:t>
+        </w:r>
+      </w:hyperlink>
+      <w:r>
+        <w:t xml:space="preserve"> to request additional options be added. </w:t>
+      </w:r>
+    </w:p>
+    <w:p>
+      <w:r>
+        <w:lastRenderedPageBreak/>
+        <w:drawing>
+          <wp:inline distT="0" distB="0" distL="0" distR="0" wp14:anchorId="14F09E12" wp14:editId="01683DFD">
+            <wp:extent cx="3839111" cy="866896"/>
+            <wp:effectExtent l="19050" t="19050" r="28575" b="28575"/>
+            <wp:docPr id="20" name="Picture 20"/>
+            <wp:cNvGraphicFramePr>
+              <a:graphicFrameLocks xmlns:a="http://schemas.openxmlformats.org/drawingml/2006/main" noChangeAspect="1"/>
+            </wp:cNvGraphicFramePr>
+            <a:graphic xmlns:a="http://schemas.openxmlformats.org/drawingml/2006/main">
+              <a:graphicData uri="http://schemas.openxmlformats.org/drawingml/2006/picture">
+                <pic:pic xmlns:pic="http://schemas.openxmlformats.org/drawingml/2006/picture">
+                  <pic:nvPicPr>
+                    <pic:cNvPr id="1" name=""/>
+                    <pic:cNvPicPr/>
+                  </pic:nvPicPr>
+                  <pic:blipFill>
+                    <a:blip r:embed="rId35"/>
+                    <a:stretch>
+                      <a:fillRect/>
+                    </a:stretch>
+                  </pic:blipFill>
+                  <pic:spPr>
+                    <a:xfrm>
+                      <a:off x="0" y="0"/>
+                      <a:ext cx="3839111" cy="866896"/>
+                    </a:xfrm>
+                    <a:prstGeom prst="rect">
+                      <a:avLst/>
+                    </a:prstGeom>
+                    <a:ln>
+                      <a:solidFill>
+                        <a:schemeClr val="tx1"/>
+                      </a:solidFill>
+                    </a:ln>
+                  </pic:spPr>
+                </pic:pic>
+              </a:graphicData>
+            </a:graphic>
+          </wp:inline>
+        </w:drawing>
+      </w:r>
+    </w:p>
+    <w:p>
+      <w:r>
+        <w:t xml:space="preserve">Choose one of the options provided. Select the closest value possible. Enter parochial if the facility housing the equipment is a faith-based organization. </w:t>
+      </w:r>
+    </w:p>
+    <w:p>
+      <w:r>
+        <w:drawing>
+          <wp:inline distT="0" distB="0" distL="0" distR="0" wp14:anchorId="046E147C" wp14:editId="4EDA63E8">
+            <wp:extent cx="3801005" cy="809738"/>
+            <wp:effectExtent l="19050" t="19050" r="28575" b="28575"/>
+            <wp:docPr id="21" name="Picture 21"/>
+            <wp:cNvGraphicFramePr>
+              <a:graphicFrameLocks xmlns:a="http://schemas.openxmlformats.org/drawingml/2006/main" noChangeAspect="1"/>
+            </wp:cNvGraphicFramePr>
+            <a:graphic xmlns:a="http://schemas.openxmlformats.org/drawingml/2006/main">
+              <a:graphicData uri="http://schemas.openxmlformats.org/drawingml/2006/picture">
+                <pic:pic xmlns:pic="http://schemas.openxmlformats.org/drawingml/2006/picture">
+                  <pic:nvPicPr>
+                    <pic:cNvPr id="1" name=""/>
+                    <pic:cNvPicPr/>
+                  </pic:nvPicPr>
+                  <pic:blipFill>
+                    <a:blip r:embed="rId36"/>
+                    <a:stretch>
+                      <a:fillRect/>
+                    </a:stretch>
+                  </pic:blipFill>
+                  <pic:spPr>
+                    <a:xfrm>
+                      <a:off x="0" y="0"/>
+                      <a:ext cx="3801005" cy="809738"/>
+                    </a:xfrm>
+                    <a:prstGeom prst="rect">
+                      <a:avLst/>
+                    </a:prstGeom>
+                    <a:ln>
+                      <a:solidFill>
+                        <a:schemeClr val="tx1"/>
+                      </a:solidFill>
+                    </a:ln>
+                  </pic:spPr>
+                </pic:pic>
+              </a:graphicData>
+            </a:graphic>
+          </wp:inline>
+        </w:drawing>
+      </w:r>
+    </w:p>
+    <w:p>
+      <w:r>
+        <w:t>Choose one of the options provided. Select the closest value possible.</w:t>
+      </w:r>
+    </w:p>
+    <w:p>
+      <w:r>
+        <w:drawing>
+          <wp:inline distT="0" distB="0" distL="0" distR="0" wp14:anchorId="1DAF19B8" wp14:editId="6E1C71C3">
+            <wp:extent cx="3962953" cy="838317"/>
+            <wp:effectExtent l="19050" t="19050" r="19050" b="19050"/>
+            <wp:docPr id="22" name="Picture 22"/>
+            <wp:cNvGraphicFramePr>
+              <a:graphicFrameLocks xmlns:a="http://schemas.openxmlformats.org/drawingml/2006/main" noChangeAspect="1"/>
+            </wp:cNvGraphicFramePr>
+            <a:graphic xmlns:a="http://schemas.openxmlformats.org/drawingml/2006/main">
+              <a:graphicData uri="http://schemas.openxmlformats.org/drawingml/2006/picture">
+                <pic:pic xmlns:pic="http://schemas.openxmlformats.org/drawingml/2006/picture">
+                  <pic:nvPicPr>
+                    <pic:cNvPr id="1" name=""/>
+                    <pic:cNvPicPr/>
+                  </pic:nvPicPr>
+                  <pic:blipFill>
+                    <a:blip r:embed="rId37"/>
+                    <a:stretch>
+                      <a:fillRect/>
+                    </a:stretch>
+                  </pic:blipFill>
+                  <pic:spPr>
+                    <a:xfrm>
+                      <a:off x="0" y="0"/>
+                      <a:ext cx="3962953" cy="838317"/>
+                    </a:xfrm>
+                    <a:prstGeom prst="rect">
+                      <a:avLst/>
+                    </a:prstGeom>
+                    <a:ln>
+                      <a:solidFill>
+                        <a:schemeClr val="tx1"/>
+                      </a:solidFill>
+                    </a:ln>
+                  </pic:spPr>
+                </pic:pic>
+              </a:graphicData>
+            </a:graphic>
+          </wp:inline>
+        </w:drawing>
+      </w:r>
+    </w:p>
+    <w:p>
+      <w:r>
+        <w:t xml:space="preserve">Choose one of the options provided. If the </w:t>
+      </w:r>
+      <w:r>
+        <w:t>engineer name</w:t>
+      </w:r>
+      <w:r>
+        <w:t xml:space="preserve"> </w:t>
+      </w:r>
+      <w:r>
+        <w:t>does not</w:t>
+      </w:r>
+      <w:r>
+        <w:t xml:space="preserve"> match those provided, send a message to </w:t>
+      </w:r>
+      <w:hyperlink r:id="rId38" w:history="1">
+        <w:r>
+          <w:rPr>
+            <w:rStyle w:val="Hyperlink"/>
+          </w:rPr>
+          <w:t>pacafenet@gmail.com</w:t>
+        </w:r>
+      </w:hyperlink>
+      <w:r>
+        <w:t xml:space="preserve"> to request additional options be added. </w:t>
+      </w:r>
+    </w:p>
+    <w:p>
+      <w:r>
+        <w:drawing>
+          <wp:inline distT="0" distB="0" distL="0" distR="0" wp14:anchorId="31C146CC" wp14:editId="67BFF69D">
+            <wp:extent cx="3810532" cy="771633"/>
+            <wp:effectExtent l="19050" t="19050" r="19050" b="28575"/>
+            <wp:docPr id="23" name="Picture 23"/>
+            <wp:cNvGraphicFramePr>
+              <a:graphicFrameLocks xmlns:a="http://schemas.openxmlformats.org/drawingml/2006/main" noChangeAspect="1"/>
+            </wp:cNvGraphicFramePr>
+            <a:graphic xmlns:a="http://schemas.openxmlformats.org/drawingml/2006/main">
+              <a:graphicData uri="http://schemas.openxmlformats.org/drawingml/2006/picture">
+                <pic:pic xmlns:pic="http://schemas.openxmlformats.org/drawingml/2006/picture">
+                  <pic:nvPicPr>
+                    <pic:cNvPr id="1" name=""/>
+                    <pic:cNvPicPr/>
+                  </pic:nvPicPr>
+                  <pic:blipFill>
+                    <a:blip r:embed="rId39"/>
+                    <a:stretch>
+                      <a:fillRect/>
+                    </a:stretch>
+                  </pic:blipFill>
+                  <pic:spPr>
+                    <a:xfrm>
+                      <a:off x="0" y="0"/>
+                      <a:ext cx="3810532" cy="771633"/>
+                    </a:xfrm>
+                    <a:prstGeom prst="rect">
+                      <a:avLst/>
+                    </a:prstGeom>
+                    <a:ln>
+                      <a:solidFill>
+                        <a:schemeClr val="tx1"/>
+                      </a:solidFill>
+                    </a:ln>
+                  </pic:spPr>
+                </pic:pic>
+              </a:graphicData>
+            </a:graphic>
+          </wp:inline>
+        </w:drawing>
+      </w:r>
+    </w:p>
+    <w:p>
+      <w:r>
+        <w:t xml:space="preserve">Choose one of the options provided. If the engineer </w:t>
+      </w:r>
+      <w:r>
+        <w:t>post</w:t>
+      </w:r>
+      <w:r>
+        <w:t xml:space="preserve"> does not match those provided, send a message to </w:t>
+      </w:r>
+      <w:hyperlink r:id="rId40" w:history="1">
+        <w:r>
+          <w:rPr>
+            <w:rStyle w:val="Hyperlink"/>
+          </w:rPr>
+          <w:t>pacafenet@gmail.com</w:t>
+        </w:r>
+      </w:hyperlink>
+      <w:r>
+        <w:t xml:space="preserve"> to request additional options be added. </w:t>
+      </w:r>
+    </w:p>
+    <w:p>
+      <w:r>
+        <w:drawing>
+          <wp:inline distT="0" distB="0" distL="0" distR="0" wp14:anchorId="3B1CD330" wp14:editId="23B3A84C">
+            <wp:extent cx="2753109" cy="838317"/>
+            <wp:effectExtent l="19050" t="19050" r="28575" b="19050"/>
+            <wp:docPr id="24" name="Picture 24"/>
+            <wp:cNvGraphicFramePr>
+              <a:graphicFrameLocks xmlns:a="http://schemas.openxmlformats.org/drawingml/2006/main" noChangeAspect="1"/>
+            </wp:cNvGraphicFramePr>
+            <a:graphic xmlns:a="http://schemas.openxmlformats.org/drawingml/2006/main">
+              <a:graphicData uri="http://schemas.openxmlformats.org/drawingml/2006/picture">
+                <pic:pic xmlns:pic="http://schemas.openxmlformats.org/drawingml/2006/picture">
+                  <pic:nvPicPr>
+                    <pic:cNvPr id="1" name=""/>
+                    <pic:cNvPicPr/>
+                  </pic:nvPicPr>
+                  <pic:blipFill>
+                    <a:blip r:embed="rId41"/>
+                    <a:stretch>
+                      <a:fillRect/>
+                    </a:stretch>
+                  </pic:blipFill>
+                  <pic:spPr>
+                    <a:xfrm>
+                      <a:off x="0" y="0"/>
+                      <a:ext cx="2753109" cy="838317"/>
+                    </a:xfrm>
+                    <a:prstGeom prst="rect">
+                      <a:avLst/>
+                    </a:prstGeom>
+                    <a:ln>
+                      <a:solidFill>
+                        <a:schemeClr val="tx1"/>
+                      </a:solidFill>
+                    </a:ln>
+                  </pic:spPr>
+                </pic:pic>
+              </a:graphicData>
+            </a:graphic>
+          </wp:inline>
+        </w:drawing>
+      </w:r>
+    </w:p>
+    <w:p>
+      <w:r>
+        <w:t xml:space="preserve">Enter the date of the most recent calibration event for the equipment. </w:t>
+      </w:r>
+    </w:p>
+    <w:p>
+      <w:r>
+        <w:drawing>
+          <wp:inline distT="0" distB="0" distL="0" distR="0" wp14:anchorId="2EC27365" wp14:editId="33610787">
+            <wp:extent cx="2762636" cy="838317"/>
+            <wp:effectExtent l="19050" t="19050" r="19050" b="19050"/>
+            <wp:docPr id="25" name="Picture 25"/>
+            <wp:cNvGraphicFramePr>
+              <a:graphicFrameLocks xmlns:a="http://schemas.openxmlformats.org/drawingml/2006/main" noChangeAspect="1"/>
+            </wp:cNvGraphicFramePr>
+            <a:graphic xmlns:a="http://schemas.openxmlformats.org/drawingml/2006/main">
+              <a:graphicData uri="http://schemas.openxmlformats.org/drawingml/2006/picture">
+                <pic:pic xmlns:pic="http://schemas.openxmlformats.org/drawingml/2006/picture">
+                  <pic:nvPicPr>
+                    <pic:cNvPr id="1" name=""/>
+                    <pic:cNvPicPr/>
+                  </pic:nvPicPr>
+                  <pic:blipFill>
+                    <a:blip r:embed="rId42"/>
+                    <a:stretch>
+                      <a:fillRect/>
+                    </a:stretch>
+                  </pic:blipFill>
+                  <pic:spPr>
+                    <a:xfrm>
+                      <a:off x="0" y="0"/>
+                      <a:ext cx="2762636" cy="838317"/>
+                    </a:xfrm>
+                    <a:prstGeom prst="rect">
+                      <a:avLst/>
+                    </a:prstGeom>
+                    <a:ln>
+                      <a:solidFill>
+                        <a:schemeClr val="tx1"/>
+                      </a:solidFill>
+                    </a:ln>
+                  </pic:spPr>
+                </pic:pic>
+              </a:graphicData>
+            </a:graphic>
+          </wp:inline>
+        </w:drawing>
+      </w:r>
+    </w:p>
+    <w:p>
+      <w:r>
+        <w:t xml:space="preserve">Enter the date of the most recent </w:t>
+      </w:r>
+      <w:r>
+        <w:t>maintenance</w:t>
+      </w:r>
+      <w:r>
+        <w:t xml:space="preserve"> event for the equipment. </w:t>
+      </w:r>
+    </w:p>
+    <w:p>
+      <w:r>
+        <w:lastRenderedPageBreak/>
+        <w:drawing>
+          <wp:inline distT="0" distB="0" distL="0" distR="0" wp14:anchorId="364E60D4" wp14:editId="093E983B">
+            <wp:extent cx="3915321" cy="838317"/>
+            <wp:effectExtent l="19050" t="19050" r="28575" b="19050"/>
+            <wp:docPr id="26" name="Picture 26"/>
+            <wp:cNvGraphicFramePr>
+              <a:graphicFrameLocks xmlns:a="http://schemas.openxmlformats.org/drawingml/2006/main" noChangeAspect="1"/>
+            </wp:cNvGraphicFramePr>
+            <a:graphic xmlns:a="http://schemas.openxmlformats.org/drawingml/2006/main">
+              <a:graphicData uri="http://schemas.openxmlformats.org/drawingml/2006/picture">
+                <pic:pic xmlns:pic="http://schemas.openxmlformats.org/drawingml/2006/picture">
+                  <pic:nvPicPr>
+                    <pic:cNvPr id="1" name=""/>
+                    <pic:cNvPicPr/>
+                  </pic:nvPicPr>
+                  <pic:blipFill>
+                    <a:blip r:embed="rId43"/>
+                    <a:stretch>
+                      <a:fillRect/>
+                    </a:stretch>
+                  </pic:blipFill>
+                  <pic:spPr>
+                    <a:xfrm>
+                      <a:off x="0" y="0"/>
+                      <a:ext cx="3915321" cy="838317"/>
+                    </a:xfrm>
+                    <a:prstGeom prst="rect">
+                      <a:avLst/>
+                    </a:prstGeom>
+                    <a:ln>
+                      <a:solidFill>
+                        <a:schemeClr val="tx1"/>
+                      </a:solidFill>
+                    </a:ln>
+                  </pic:spPr>
+                </pic:pic>
+              </a:graphicData>
+            </a:graphic>
+          </wp:inline>
+        </w:drawing>
+      </w:r>
+    </w:p>
+    <w:p>
+      <w:r>
+        <w:t xml:space="preserve">Choose one of the options provided. If the engineer post does not match those provided, send a message to </w:t>
+      </w:r>
+      <w:hyperlink r:id="rId44" w:history="1">
+        <w:r>
+          <w:rPr>
+            <w:rStyle w:val="Hyperlink"/>
+          </w:rPr>
+          <w:t>pacafenet@gmail.com</w:t>
+        </w:r>
+      </w:hyperlink>
+      <w:r>
+        <w:t xml:space="preserve"> to request additional options be added. </w:t>
+      </w:r>
+    </w:p>
+    <w:p/>
+    <w:p>
+      <w:r>
+        <w:drawing>
+          <wp:inline distT="0" distB="0" distL="0" distR="0" wp14:anchorId="2E81A2E0" wp14:editId="568C3A4C">
+            <wp:extent cx="3781953" cy="781159"/>
+            <wp:effectExtent l="19050" t="19050" r="28575" b="19050"/>
+            <wp:docPr id="27" name="Picture 27"/>
+            <wp:cNvGraphicFramePr>
+              <a:graphicFrameLocks xmlns:a="http://schemas.openxmlformats.org/drawingml/2006/main" noChangeAspect="1"/>
+            </wp:cNvGraphicFramePr>
+            <a:graphic xmlns:a="http://schemas.openxmlformats.org/drawingml/2006/main">
+              <a:graphicData uri="http://schemas.openxmlformats.org/drawingml/2006/picture">
+                <pic:pic xmlns:pic="http://schemas.openxmlformats.org/drawingml/2006/picture">
+                  <pic:nvPicPr>
+                    <pic:cNvPr id="1" name=""/>
+                    <pic:cNvPicPr/>
+                  </pic:nvPicPr>
+                  <pic:blipFill>
+                    <a:blip r:embed="rId45"/>
+                    <a:stretch>
+                      <a:fillRect/>
+                    </a:stretch>
+                  </pic:blipFill>
+                  <pic:spPr>
+                    <a:xfrm>
+                      <a:off x="0" y="0"/>
+                      <a:ext cx="3781953" cy="781159"/>
+                    </a:xfrm>
+                    <a:prstGeom prst="rect">
+                      <a:avLst/>
+                    </a:prstGeom>
+                    <a:ln>
+                      <a:solidFill>
+                        <a:schemeClr val="tx1"/>
+                      </a:solidFill>
+                    </a:ln>
+                  </pic:spPr>
+                </pic:pic>
+              </a:graphicData>
+            </a:graphic>
+          </wp:inline>
+        </w:drawing>
+      </w:r>
+    </w:p>
+    <w:p>
+      <w:r>
+        <w:t xml:space="preserve">Choose one of the options provided. If the engineer post does not match those provided, send a message to </w:t>
+      </w:r>
+      <w:hyperlink r:id="rId46" w:history="1">
+        <w:r>
+          <w:rPr>
+            <w:rStyle w:val="Hyperlink"/>
+          </w:rPr>
+          <w:t>pacafenet@gmail.com</w:t>
+        </w:r>
+      </w:hyperlink>
+      <w:r>
+        <w:t xml:space="preserve"> to request additional options be added. </w:t>
+      </w:r>
+    </w:p>
+    <w:p>
+      <w:r>
+        <w:drawing>
+          <wp:inline distT="0" distB="0" distL="0" distR="0" wp14:anchorId="26D07AA0" wp14:editId="00A866A0">
+            <wp:extent cx="1790950" cy="1886213"/>
+            <wp:effectExtent l="19050" t="19050" r="19050" b="19050"/>
+            <wp:docPr id="28" name="Picture 28"/>
+            <wp:cNvGraphicFramePr>
+              <a:graphicFrameLocks xmlns:a="http://schemas.openxmlformats.org/drawingml/2006/main" noChangeAspect="1"/>
+            </wp:cNvGraphicFramePr>
+            <a:graphic xmlns:a="http://schemas.openxmlformats.org/drawingml/2006/main">
+              <a:graphicData uri="http://schemas.openxmlformats.org/drawingml/2006/picture">
+                <pic:pic xmlns:pic="http://schemas.openxmlformats.org/drawingml/2006/picture">
+                  <pic:nvPicPr>
+                    <pic:cNvPr id="1" name=""/>
+                    <pic:cNvPicPr/>
+                  </pic:nvPicPr>
+                  <pic:blipFill>
+                    <a:blip r:embed="rId47"/>
+                    <a:stretch>
+                      <a:fillRect/>
+                    </a:stretch>
+                  </pic:blipFill>
+                  <pic:spPr>
+                    <a:xfrm>
+                      <a:off x="0" y="0"/>
+                      <a:ext cx="1790950" cy="1886213"/>
+                    </a:xfrm>
+                    <a:prstGeom prst="rect">
+                      <a:avLst/>
+                    </a:prstGeom>
+                    <a:ln>
+                      <a:solidFill>
+                        <a:schemeClr val="tx1"/>
+                      </a:solidFill>
+                    </a:ln>
+                  </pic:spPr>
+                </pic:pic>
+              </a:graphicData>
+            </a:graphic>
+          </wp:inline>
+        </w:drawing>
+      </w:r>
+    </w:p>
+    <w:p>
+      <w:r>
+        <w:t xml:space="preserve">Enter the equipment latitude and longitude if known. </w:t>
       </w:r>
     </w:p>
     <w:p>
       <w:pPr>
         <w:pStyle w:val="Heading1"/>
       </w:pPr>
-      <w:bookmarkStart w:id="3" w:name="_Toc25655710"/>
+      <w:bookmarkStart w:id="3" w:name="_Toc25673326"/>
       <w:r>
         <w:t>Equipment Activity Form</w:t>
       </w:r>
+      <w:r>
+        <w:t xml:space="preserve"> Description</w:t>
+      </w:r>
       <w:bookmarkEnd w:id="3"/>
     </w:p>
     <w:p>
       <w:r>
-        <w:t>D</w:t>
+        <w:rPr>
+          <w:b/>
+          <w:bCs/>
+        </w:rPr>
+        <w:t>Form url:</w:t>
+      </w:r>
+      <w:r>
+        <w:t xml:space="preserve"> </w:t>
+      </w:r>
+      <w:hyperlink r:id="rId48" w:history="1">
+        <w:r>
+          <w:rPr>
+            <w:rStyle w:val="Hyperlink"/>
+          </w:rPr>
+          <w:t>https://enketo.ona.io/x/#JBXgIyIf</w:t>
+        </w:r>
+      </w:hyperlink>
+      <w:r>
+        <w:t xml:space="preserve"> </w:t>
+      </w:r>
+    </w:p>
+    <w:p>
+      <w:r>
+        <w:rPr>
+          <w:b/>
+          <w:bCs/>
+        </w:rPr>
+        <w:t>Form ID as shown in ODK Collect:</w:t>
+      </w:r>
+      <w:r>
+        <w:t xml:space="preserve"> </w:t>
+      </w:r>
+      <w:r>
+        <w:t>build_Equipment-Activity-Form_1572919467</w:t>
+      </w:r>
+    </w:p>
+    <w:p>
+      <w:r>
+        <w:rPr>
+          <w:b/>
+          <w:bCs/>
+        </w:rPr>
+        <w:t>Summary:</w:t>
+      </w:r>
+      <w:r>
+        <w:t xml:space="preserve"> </w:t>
+      </w:r>
+      <w:r>
+        <w:t xml:space="preserve">Use this form primarily to document maintenance and calibration activities. Additionally, this form can be used to alter the equipment engineer name and post. Lastly, this is the only form that can be used to indicate that equipment should be removed from circulation and should not be included in future maintenance activities. </w:t>
+      </w:r>
+    </w:p>
+    <w:p>
+      <w:r>
+        <w:lastRenderedPageBreak/>
+        <w:drawing>
+          <wp:inline distT="0" distB="0" distL="0" distR="0" wp14:anchorId="6A4B40C7" wp14:editId="0F1D922D">
+            <wp:extent cx="5106113" cy="6944694"/>
+            <wp:effectExtent l="19050" t="19050" r="18415" b="27940"/>
+            <wp:docPr id="29" name="Picture 29"/>
+            <wp:cNvGraphicFramePr>
+              <a:graphicFrameLocks xmlns:a="http://schemas.openxmlformats.org/drawingml/2006/main" noChangeAspect="1"/>
+            </wp:cNvGraphicFramePr>
+            <a:graphic xmlns:a="http://schemas.openxmlformats.org/drawingml/2006/main">
+              <a:graphicData uri="http://schemas.openxmlformats.org/drawingml/2006/picture">
+                <pic:pic xmlns:pic="http://schemas.openxmlformats.org/drawingml/2006/picture">
+                  <pic:nvPicPr>
+                    <pic:cNvPr id="1" name=""/>
+                    <pic:cNvPicPr/>
+                  </pic:nvPicPr>
+                  <pic:blipFill>
+                    <a:blip r:embed="rId49"/>
+                    <a:stretch>
+                      <a:fillRect/>
+                    </a:stretch>
+                  </pic:blipFill>
+                  <pic:spPr>
+                    <a:xfrm>
+                      <a:off x="0" y="0"/>
+                      <a:ext cx="5106113" cy="6944694"/>
+                    </a:xfrm>
+                    <a:prstGeom prst="rect">
+                      <a:avLst/>
+                    </a:prstGeom>
+                    <a:ln>
+                      <a:solidFill>
+                        <a:schemeClr val="tx1"/>
+                      </a:solidFill>
+                    </a:ln>
+                  </pic:spPr>
+                </pic:pic>
+              </a:graphicData>
+            </a:graphic>
+          </wp:inline>
+        </w:drawing>
+      </w:r>
+    </w:p>
+    <w:p>
+      <w:r>
+        <w:t xml:space="preserve">Each of the fields highlighted above are the same as those described in the Equipment Information Form section. </w:t>
+      </w:r>
+      <w:r>
+        <w:t xml:space="preserve">The equipment ID must be written </w:t>
+      </w:r>
+      <w:r>
+        <w:rPr>
+          <w:i/>
+          <w:iCs/>
+        </w:rPr>
+        <w:t xml:space="preserve">exactly </w:t>
+      </w:r>
+      <w:r>
+        <w:t xml:space="preserve">as it is in the Equipment Information Form. If you are unsure how it is written look it up in the </w:t>
+      </w:r>
+      <w:hyperlink r:id="rId50" w:history="1">
+        <w:r>
+          <w:rPr>
+            <w:rStyle w:val="Hyperlink"/>
+          </w:rPr>
+          <w:t>eTool</w:t>
+        </w:r>
+      </w:hyperlink>
+      <w:r>
+        <w:t xml:space="preserve">. </w:t>
+      </w:r>
+    </w:p>
+    <w:p>
+      <w:r>
+        <w:lastRenderedPageBreak/>
+        <w:drawing>
+          <wp:inline distT="0" distB="0" distL="0" distR="0" wp14:anchorId="5E86B109" wp14:editId="528DA17D">
+            <wp:extent cx="3858163" cy="819264"/>
+            <wp:effectExtent l="19050" t="19050" r="28575" b="19050"/>
+            <wp:docPr id="30" name="Picture 30"/>
+            <wp:cNvGraphicFramePr>
+              <a:graphicFrameLocks xmlns:a="http://schemas.openxmlformats.org/drawingml/2006/main" noChangeAspect="1"/>
+            </wp:cNvGraphicFramePr>
+            <a:graphic xmlns:a="http://schemas.openxmlformats.org/drawingml/2006/main">
+              <a:graphicData uri="http://schemas.openxmlformats.org/drawingml/2006/picture">
+                <pic:pic xmlns:pic="http://schemas.openxmlformats.org/drawingml/2006/picture">
+                  <pic:nvPicPr>
+                    <pic:cNvPr id="1" name=""/>
+                    <pic:cNvPicPr/>
+                  </pic:nvPicPr>
+                  <pic:blipFill>
+                    <a:blip r:embed="rId51"/>
+                    <a:stretch>
+                      <a:fillRect/>
+                    </a:stretch>
+                  </pic:blipFill>
+                  <pic:spPr>
+                    <a:xfrm>
+                      <a:off x="0" y="0"/>
+                      <a:ext cx="3858163" cy="819264"/>
+                    </a:xfrm>
+                    <a:prstGeom prst="rect">
+                      <a:avLst/>
+                    </a:prstGeom>
+                    <a:ln>
+                      <a:solidFill>
+                        <a:schemeClr val="tx1"/>
+                      </a:solidFill>
+                    </a:ln>
+                  </pic:spPr>
+                </pic:pic>
+              </a:graphicData>
+            </a:graphic>
+          </wp:inline>
+        </w:drawing>
+      </w:r>
+    </w:p>
+    <w:p>
+      <w:r>
+        <w:t xml:space="preserve">Select </w:t>
+      </w:r>
+      <w:r>
+        <w:t>‘</w:t>
+      </w:r>
+      <w:r>
+        <w:t>Yes</w:t>
+      </w:r>
+      <w:r>
+        <w:t>’</w:t>
+      </w:r>
+      <w:r>
+        <w:t xml:space="preserve"> if this piece of equipment is going to be or has already been deactivated. </w:t>
       </w:r>
     </w:p>
     <w:p>
       <w:pPr>
         <w:pStyle w:val="Heading1"/>
       </w:pPr>
-      <w:bookmarkStart w:id="4" w:name="_Toc25655711"/>
+      <w:bookmarkStart w:id="4" w:name="_Toc25673327"/>
       <w:r>
         <w:t>Request Calibration Form</w:t>
       </w:r>
+      <w:r>
+        <w:t xml:space="preserve"> Description</w:t>
+      </w:r>
       <w:bookmarkEnd w:id="4"/>
     </w:p>
     <w:p>
       <w:r>
-        <w:t>D</w:t>
+        <w:rPr>
+          <w:b/>
+          <w:bCs/>
+        </w:rPr>
+        <w:t>Form url:</w:t>
+      </w:r>
+      <w:r>
+        <w:t xml:space="preserve"> </w:t>
+      </w:r>
+      <w:hyperlink r:id="rId52" w:history="1">
+        <w:r>
+          <w:rPr>
+            <w:rStyle w:val="Hyperlink"/>
+          </w:rPr>
+          <w:t>https://enketo.ona.io/x/#VI2FevM7</w:t>
+        </w:r>
+      </w:hyperlink>
+      <w:r>
+        <w:t xml:space="preserve"> </w:t>
+      </w:r>
+    </w:p>
+    <w:p>
+      <w:r>
+        <w:rPr>
+          <w:b/>
+          <w:bCs/>
+        </w:rPr>
+        <w:t>Form ID</w:t>
+      </w:r>
+      <w:r>
+        <w:rPr>
+          <w:b/>
+          <w:bCs/>
+        </w:rPr>
+        <w:t>:</w:t>
+      </w:r>
+      <w:r>
+        <w:t xml:space="preserve"> as shown in ODK Collect: </w:t>
+      </w:r>
+      <w:r>
+        <w:t>build_Request-Calibration_1573248787</w:t>
+      </w:r>
+    </w:p>
+    <w:p>
+      <w:r>
+        <w:rPr>
+          <w:b/>
+          <w:bCs/>
+        </w:rPr>
+        <w:t>Summary:</w:t>
+      </w:r>
+      <w:r>
+        <w:t xml:space="preserve"> Use this form to request a piece of equipment be calibrated. </w:t>
+      </w:r>
+    </w:p>
+    <w:p>
+      <w:r>
+        <w:drawing>
+          <wp:inline distT="0" distB="0" distL="0" distR="0" wp14:anchorId="74BCC45B" wp14:editId="31CE74B1">
+            <wp:extent cx="4944165" cy="781159"/>
+            <wp:effectExtent l="19050" t="19050" r="27940" b="19050"/>
+            <wp:docPr id="31" name="Picture 31"/>
+            <wp:cNvGraphicFramePr>
+              <a:graphicFrameLocks xmlns:a="http://schemas.openxmlformats.org/drawingml/2006/main" noChangeAspect="1"/>
+            </wp:cNvGraphicFramePr>
+            <a:graphic xmlns:a="http://schemas.openxmlformats.org/drawingml/2006/main">
+              <a:graphicData uri="http://schemas.openxmlformats.org/drawingml/2006/picture">
+                <pic:pic xmlns:pic="http://schemas.openxmlformats.org/drawingml/2006/picture">
+                  <pic:nvPicPr>
+                    <pic:cNvPr id="1" name=""/>
+                    <pic:cNvPicPr/>
+                  </pic:nvPicPr>
+                  <pic:blipFill>
+                    <a:blip r:embed="rId53"/>
+                    <a:stretch>
+                      <a:fillRect/>
+                    </a:stretch>
+                  </pic:blipFill>
+                  <pic:spPr>
+                    <a:xfrm>
+                      <a:off x="0" y="0"/>
+                      <a:ext cx="4944165" cy="781159"/>
+                    </a:xfrm>
+                    <a:prstGeom prst="rect">
+                      <a:avLst/>
+                    </a:prstGeom>
+                    <a:ln>
+                      <a:solidFill>
+                        <a:schemeClr val="tx1"/>
+                      </a:solidFill>
+                    </a:ln>
+                  </pic:spPr>
+                </pic:pic>
+              </a:graphicData>
+            </a:graphic>
+          </wp:inline>
+        </w:drawing>
+      </w:r>
+    </w:p>
+    <w:p>
+      <w:r>
+        <w:drawing>
+          <wp:inline distT="0" distB="0" distL="0" distR="0" wp14:anchorId="74A71F98" wp14:editId="0854165C">
+            <wp:extent cx="2800741" cy="790685"/>
+            <wp:effectExtent l="19050" t="19050" r="19050" b="28575"/>
+            <wp:docPr id="32" name="Picture 32"/>
+            <wp:cNvGraphicFramePr>
+              <a:graphicFrameLocks xmlns:a="http://schemas.openxmlformats.org/drawingml/2006/main" noChangeAspect="1"/>
+            </wp:cNvGraphicFramePr>
+            <a:graphic xmlns:a="http://schemas.openxmlformats.org/drawingml/2006/main">
+              <a:graphicData uri="http://schemas.openxmlformats.org/drawingml/2006/picture">
+                <pic:pic xmlns:pic="http://schemas.openxmlformats.org/drawingml/2006/picture">
+                  <pic:nvPicPr>
+                    <pic:cNvPr id="1" name=""/>
+                    <pic:cNvPicPr/>
+                  </pic:nvPicPr>
+                  <pic:blipFill>
+                    <a:blip r:embed="rId54"/>
+                    <a:stretch>
+                      <a:fillRect/>
+                    </a:stretch>
+                  </pic:blipFill>
+                  <pic:spPr>
+                    <a:xfrm>
+                      <a:off x="0" y="0"/>
+                      <a:ext cx="2800741" cy="790685"/>
+                    </a:xfrm>
+                    <a:prstGeom prst="rect">
+                      <a:avLst/>
+                    </a:prstGeom>
+                    <a:ln>
+                      <a:solidFill>
+                        <a:schemeClr val="tx1"/>
+                      </a:solidFill>
+                    </a:ln>
+                  </pic:spPr>
+                </pic:pic>
+              </a:graphicData>
+            </a:graphic>
+          </wp:inline>
+        </w:drawing>
+      </w:r>
+    </w:p>
+    <w:p>
+      <w:r>
+        <w:t>Enter the date you w</w:t>
+      </w:r>
+      <w:r>
+        <w:t xml:space="preserve">ould like calibration </w:t>
+      </w:r>
+      <w:r>
+        <w:rPr>
+          <w:b/>
+          <w:bCs/>
+        </w:rPr>
+        <w:t>performed</w:t>
+      </w:r>
+      <w:r>
+        <w:t>.</w:t>
       </w:r>
     </w:p>
     <w:p>
       <w:pPr>
         <w:pStyle w:val="Heading1"/>
       </w:pPr>
-      <w:bookmarkStart w:id="5" w:name="_Toc25655712"/>
+      <w:bookmarkStart w:id="5" w:name="_Toc25673328"/>
       <w:r>
         <w:t>Request Maintenance Form</w:t>
       </w:r>
+      <w:r>
+        <w:t xml:space="preserve"> Description</w:t>
+      </w:r>
       <w:bookmarkEnd w:id="5"/>
     </w:p>
     <w:p>
       <w:r>
-        <w:t xml:space="preserve">D </w:t>
-      </w:r>
-    </w:p>
+        <w:rPr>
+          <w:b/>
+          <w:bCs/>
+        </w:rPr>
+        <w:t>Form url:</w:t>
+      </w:r>
+      <w:r>
+        <w:t xml:space="preserve"> </w:t>
+      </w:r>
+      <w:hyperlink r:id="rId55" w:history="1">
+        <w:r>
+          <w:rPr>
+            <w:rStyle w:val="Hyperlink"/>
+          </w:rPr>
+          <w:t>https://enketo.ona.io/x/#OPkgR4Hc</w:t>
+        </w:r>
+      </w:hyperlink>
+      <w:r>
+        <w:t xml:space="preserve"> </w:t>
+      </w:r>
+    </w:p>
+    <w:p>
+      <w:r>
+        <w:rPr>
+          <w:b/>
+          <w:bCs/>
+        </w:rPr>
+        <w:t>Form ID</w:t>
+      </w:r>
+      <w:r>
+        <w:rPr>
+          <w:b/>
+          <w:bCs/>
+        </w:rPr>
+        <w:t>:</w:t>
+      </w:r>
+      <w:r>
+        <w:t xml:space="preserve"> as shown in ODK Collect: </w:t>
+      </w:r>
+      <w:r>
+        <w:t>build_Request-Maintenance_1573248663</w:t>
+      </w:r>
+    </w:p>
+    <w:p>
+      <w:r>
+        <w:rPr>
+          <w:b/>
+          <w:bCs/>
+        </w:rPr>
+        <w:t>Summary:</w:t>
+      </w:r>
+      <w:r>
+        <w:t xml:space="preserve"> Use this form to request</w:t>
+      </w:r>
+      <w:r>
+        <w:t xml:space="preserve"> maintenance for</w:t>
+      </w:r>
+      <w:r>
+        <w:t xml:space="preserve"> a piece of equipment. </w:t>
+      </w:r>
+    </w:p>
+    <w:p>
+      <w:r>
+        <w:drawing>
+          <wp:inline distT="0" distB="0" distL="0" distR="0" wp14:anchorId="52389439" wp14:editId="5F9B2360">
+            <wp:extent cx="4944165" cy="781159"/>
+            <wp:effectExtent l="19050" t="19050" r="27940" b="19050"/>
+            <wp:docPr id="33" name="Picture 33"/>
+            <wp:cNvGraphicFramePr>
+              <a:graphicFrameLocks xmlns:a="http://schemas.openxmlformats.org/drawingml/2006/main" noChangeAspect="1"/>
+            </wp:cNvGraphicFramePr>
+            <a:graphic xmlns:a="http://schemas.openxmlformats.org/drawingml/2006/main">
+              <a:graphicData uri="http://schemas.openxmlformats.org/drawingml/2006/picture">
+                <pic:pic xmlns:pic="http://schemas.openxmlformats.org/drawingml/2006/picture">
+                  <pic:nvPicPr>
+                    <pic:cNvPr id="1" name=""/>
+                    <pic:cNvPicPr/>
+                  </pic:nvPicPr>
+                  <pic:blipFill>
+                    <a:blip r:embed="rId53"/>
+                    <a:stretch>
+                      <a:fillRect/>
+                    </a:stretch>
+                  </pic:blipFill>
+                  <pic:spPr>
+                    <a:xfrm>
+                      <a:off x="0" y="0"/>
+                      <a:ext cx="4944165" cy="781159"/>
+                    </a:xfrm>
+                    <a:prstGeom prst="rect">
+                      <a:avLst/>
+                    </a:prstGeom>
+                    <a:ln>
+                      <a:solidFill>
+                        <a:schemeClr val="tx1"/>
+                      </a:solidFill>
+                    </a:ln>
+                  </pic:spPr>
+                </pic:pic>
+              </a:graphicData>
+            </a:graphic>
+          </wp:inline>
+        </w:drawing>
+      </w:r>
+    </w:p>
+    <w:p>
+      <w:r>
+        <w:drawing>
+          <wp:inline distT="0" distB="0" distL="0" distR="0" wp14:anchorId="710CD2E8" wp14:editId="3E7ECADF">
+            <wp:extent cx="2705478" cy="800212"/>
+            <wp:effectExtent l="19050" t="19050" r="19050" b="19050"/>
+            <wp:docPr id="34" name="Picture 34"/>
+            <wp:cNvGraphicFramePr>
+              <a:graphicFrameLocks xmlns:a="http://schemas.openxmlformats.org/drawingml/2006/main" noChangeAspect="1"/>
+            </wp:cNvGraphicFramePr>
+            <a:graphic xmlns:a="http://schemas.openxmlformats.org/drawingml/2006/main">
+              <a:graphicData uri="http://schemas.openxmlformats.org/drawingml/2006/picture">
+                <pic:pic xmlns:pic="http://schemas.openxmlformats.org/drawingml/2006/picture">
+                  <pic:nvPicPr>
+                    <pic:cNvPr id="1" name=""/>
+                    <pic:cNvPicPr/>
+                  </pic:nvPicPr>
+                  <pic:blipFill>
+                    <a:blip r:embed="rId56"/>
+                    <a:stretch>
+                      <a:fillRect/>
+                    </a:stretch>
+                  </pic:blipFill>
+                  <pic:spPr>
+                    <a:xfrm>
+                      <a:off x="0" y="0"/>
+                      <a:ext cx="2705478" cy="800212"/>
+                    </a:xfrm>
+                    <a:prstGeom prst="rect">
+                      <a:avLst/>
+                    </a:prstGeom>
+                    <a:ln>
+                      <a:solidFill>
+                        <a:schemeClr val="tx1"/>
+                      </a:solidFill>
+                    </a:ln>
+                  </pic:spPr>
+                </pic:pic>
+              </a:graphicData>
+            </a:graphic>
+          </wp:inline>
+        </w:drawing>
+      </w:r>
+    </w:p>
+    <w:p>
+      <w:r>
+        <w:t>Enter the date you w</w:t>
+      </w:r>
+      <w:r>
+        <w:t xml:space="preserve">ould like </w:t>
+      </w:r>
+      <w:r>
+        <w:t>maintenance</w:t>
+      </w:r>
+      <w:r>
+        <w:t xml:space="preserve"> </w:t>
+      </w:r>
+      <w:r>
+        <w:rPr>
+          <w:b/>
+          <w:bCs/>
+        </w:rPr>
+        <w:t>performed</w:t>
+      </w:r>
+      <w:r>
+        <w:t>.</w:t>
+      </w:r>
+    </w:p>
+    <w:p/>
     <w:sectPr>
       <w:pgSz w:w="12240" w:h="15840"/>
       <w:pgMar w:top="1440" w:right="1440" w:bottom="1440" w:left="1440" w:header="720" w:footer="720" w:gutter="0"/>
@@ -1097,6 +3489,116 @@
       <w:u w:val="single"/>
     </w:rPr>
   </w:style>
+  <w:style w:type="character" w:styleId="UnresolvedMention">
+    <w:name w:val="Unresolved Mention"/>
+    <w:basedOn w:val="DefaultParagraphFont"/>
+    <w:uiPriority w:val="99"/>
+    <w:semiHidden/>
+    <w:unhideWhenUsed/>
+    <w:rsid w:val="00AF17E1"/>
+    <w:rPr>
+      <w:color w:val="605E5C"/>
+      <w:shd w:val="clear" w:color="auto" w:fill="E1DFDD"/>
+    </w:rPr>
+  </w:style>
+  <w:style w:type="character" w:styleId="CommentReference">
+    <w:name w:val="annotation reference"/>
+    <w:basedOn w:val="DefaultParagraphFont"/>
+    <w:uiPriority w:val="99"/>
+    <w:semiHidden/>
+    <w:unhideWhenUsed/>
+    <w:rsid w:val="007E384D"/>
+    <w:rPr>
+      <w:sz w:val="16"/>
+      <w:szCs w:val="16"/>
+    </w:rPr>
+  </w:style>
+  <w:style w:type="paragraph" w:styleId="CommentText">
+    <w:name w:val="annotation text"/>
+    <w:basedOn w:val="Normal"/>
+    <w:link w:val="CommentTextChar"/>
+    <w:uiPriority w:val="99"/>
+    <w:semiHidden/>
+    <w:unhideWhenUsed/>
+    <w:rsid w:val="007E384D"/>
+    <w:pPr>
+      <w:spacing w:line="240" w:lineRule="auto"/>
+    </w:pPr>
+    <w:rPr>
+      <w:sz w:val="20"/>
+      <w:szCs w:val="20"/>
+    </w:rPr>
+  </w:style>
+  <w:style w:type="character" w:customStyle="1" w:styleId="CommentTextChar">
+    <w:name w:val="Comment Text Char"/>
+    <w:basedOn w:val="DefaultParagraphFont"/>
+    <w:link w:val="CommentText"/>
+    <w:uiPriority w:val="99"/>
+    <w:semiHidden/>
+    <w:rsid w:val="007E384D"/>
+    <w:rPr>
+      <w:sz w:val="20"/>
+      <w:szCs w:val="20"/>
+    </w:rPr>
+  </w:style>
+  <w:style w:type="paragraph" w:styleId="CommentSubject">
+    <w:name w:val="annotation subject"/>
+    <w:basedOn w:val="CommentText"/>
+    <w:next w:val="CommentText"/>
+    <w:link w:val="CommentSubjectChar"/>
+    <w:uiPriority w:val="99"/>
+    <w:semiHidden/>
+    <w:unhideWhenUsed/>
+    <w:rsid w:val="007E384D"/>
+    <w:rPr>
+      <w:b/>
+      <w:bCs/>
+    </w:rPr>
+  </w:style>
+  <w:style w:type="character" w:customStyle="1" w:styleId="CommentSubjectChar">
+    <w:name w:val="Comment Subject Char"/>
+    <w:basedOn w:val="CommentTextChar"/>
+    <w:link w:val="CommentSubject"/>
+    <w:uiPriority w:val="99"/>
+    <w:semiHidden/>
+    <w:rsid w:val="007E384D"/>
+    <w:rPr>
+      <w:b/>
+      <w:bCs/>
+      <w:sz w:val="20"/>
+      <w:szCs w:val="20"/>
+    </w:rPr>
+  </w:style>
+  <w:style w:type="paragraph" w:styleId="BalloonText">
+    <w:name w:val="Balloon Text"/>
+    <w:basedOn w:val="Normal"/>
+    <w:link w:val="BalloonTextChar"/>
+    <w:uiPriority w:val="99"/>
+    <w:semiHidden/>
+    <w:unhideWhenUsed/>
+    <w:rsid w:val="007E384D"/>
+    <w:pPr>
+      <w:spacing w:after="0" w:line="240" w:lineRule="auto"/>
+    </w:pPr>
+    <w:rPr>
+      <w:rFonts w:ascii="Segoe UI" w:hAnsi="Segoe UI" w:cs="Segoe UI"/>
+      <w:sz w:val="18"/>
+      <w:szCs w:val="18"/>
+    </w:rPr>
+  </w:style>
+  <w:style w:type="character" w:customStyle="1" w:styleId="BalloonTextChar">
+    <w:name w:val="Balloon Text Char"/>
+    <w:basedOn w:val="DefaultParagraphFont"/>
+    <w:link w:val="BalloonText"/>
+    <w:uiPriority w:val="99"/>
+    <w:semiHidden/>
+    <w:rsid w:val="007E384D"/>
+    <w:rPr>
+      <w:rFonts w:ascii="Segoe UI" w:hAnsi="Segoe UI" w:cs="Segoe UI"/>
+      <w:sz w:val="18"/>
+      <w:szCs w:val="18"/>
+    </w:rPr>
+  </w:style>
 </w:styles>
 </file>
 
@@ -1396,6 +3898,21 @@
 </file>
 
 <file path=customXml/item1.xml><?xml version="1.0" encoding="utf-8"?>
+<p:properties xmlns:p="http://schemas.microsoft.com/office/2006/metadata/properties" xmlns:xsi="http://www.w3.org/2001/XMLSchema-instance" xmlns:pc="http://schemas.microsoft.com/office/infopath/2007/PartnerControls">
+  <documentManagement/>
+</p:properties>
+</file>
+
+<file path=customXml/item2.xml><?xml version="1.0" encoding="utf-8"?>
+<?mso-contentType ?>
+<FormTemplates xmlns="http://schemas.microsoft.com/sharepoint/v3/contenttype/forms">
+  <Display>DocumentLibraryForm</Display>
+  <Edit>DocumentLibraryForm</Edit>
+  <New>DocumentLibraryForm</New>
+</FormTemplates>
+</file>
+
+<file path=customXml/item3.xml><?xml version="1.0" encoding="utf-8"?>
 <ct:contentTypeSchema xmlns:ct="http://schemas.microsoft.com/office/2006/metadata/contentType" xmlns:ma="http://schemas.microsoft.com/office/2006/metadata/properties/metaAttributes" ct:_="" ma:_="" ma:contentTypeName="Document" ma:contentTypeID="0x010100CE4AD781006CFE4FA289354A6A26B663" ma:contentTypeVersion="9" ma:contentTypeDescription="Create a new document." ma:contentTypeScope="" ma:versionID="70f891c46472f5a21ca14a25418fc715">
   <xsd:schema xmlns:xsd="http://www.w3.org/2001/XMLSchema" xmlns:xs="http://www.w3.org/2001/XMLSchema" xmlns:p="http://schemas.microsoft.com/office/2006/metadata/properties" xmlns:ns3="6f2940e1-d6a6-4eeb-866e-7f5c8474e994" targetNamespace="http://schemas.microsoft.com/office/2006/metadata/properties" ma:root="true" ma:fieldsID="b9b033fd5688487bb461ad74772f5c04" ns3:_="">
     <xsd:import namespace="6f2940e1-d6a6-4eeb-866e-7f5c8474e994"/>
@@ -1573,26 +4090,28 @@
 </ct:contentTypeSchema>
 </file>
 
-<file path=customXml/item2.xml><?xml version="1.0" encoding="utf-8"?>
-<?mso-contentType ?>
-<FormTemplates xmlns="http://schemas.microsoft.com/sharepoint/v3/contenttype/forms">
-  <Display>DocumentLibraryForm</Display>
-  <Edit>DocumentLibraryForm</Edit>
-  <New>DocumentLibraryForm</New>
-</FormTemplates>
-</file>
-
-<file path=customXml/item3.xml><?xml version="1.0" encoding="utf-8"?>
-<p:properties xmlns:p="http://schemas.microsoft.com/office/2006/metadata/properties" xmlns:xsi="http://www.w3.org/2001/XMLSchema-instance" xmlns:pc="http://schemas.microsoft.com/office/infopath/2007/PartnerControls">
-  <documentManagement/>
-</p:properties>
-</file>
-
 <file path=customXml/item4.xml><?xml version="1.0" encoding="utf-8"?>
 <b:Sources xmlns:b="http://schemas.openxmlformats.org/officeDocument/2006/bibliography" xmlns="http://schemas.openxmlformats.org/officeDocument/2006/bibliography" SelectedStyle="\APASixthEditionOfficeOnline.xsl" StyleName="APA" Version="6"/>
 </file>
 
 <file path=customXml/itemProps1.xml><?xml version="1.0" encoding="utf-8"?>
+<ds:datastoreItem xmlns:ds="http://schemas.openxmlformats.org/officeDocument/2006/customXml" ds:itemID="{B41DF8A6-CB15-41C6-A09A-29CED8A9C1F5}">
+  <ds:schemaRefs>
+    <ds:schemaRef ds:uri="http://schemas.microsoft.com/office/2006/metadata/properties"/>
+    <ds:schemaRef ds:uri="http://schemas.microsoft.com/office/infopath/2007/PartnerControls"/>
+  </ds:schemaRefs>
+</ds:datastoreItem>
+</file>
+
+<file path=customXml/itemProps2.xml><?xml version="1.0" encoding="utf-8"?>
+<ds:datastoreItem xmlns:ds="http://schemas.openxmlformats.org/officeDocument/2006/customXml" ds:itemID="{C9F126A9-56D9-4146-9740-EDB0057B8472}">
+  <ds:schemaRefs>
+    <ds:schemaRef ds:uri="http://schemas.microsoft.com/sharepoint/v3/contenttype/forms"/>
+  </ds:schemaRefs>
+</ds:datastoreItem>
+</file>
+
+<file path=customXml/itemProps3.xml><?xml version="1.0" encoding="utf-8"?>
 <ds:datastoreItem xmlns:ds="http://schemas.openxmlformats.org/officeDocument/2006/customXml" ds:itemID="{F5AA1960-358C-4E75-A9B9-1F8AEA46CA70}">
   <ds:schemaRefs>
     <ds:schemaRef ds:uri="http://schemas.microsoft.com/office/2006/metadata/contentType"/>
@@ -1610,32 +4129,8 @@
 </ds:datastoreItem>
 </file>
 
-<file path=customXml/itemProps2.xml><?xml version="1.0" encoding="utf-8"?>
-<ds:datastoreItem xmlns:ds="http://schemas.openxmlformats.org/officeDocument/2006/customXml" ds:itemID="{C9F126A9-56D9-4146-9740-EDB0057B8472}">
-  <ds:schemaRefs>
-    <ds:schemaRef ds:uri="http://schemas.microsoft.com/sharepoint/v3/contenttype/forms"/>
-  </ds:schemaRefs>
-</ds:datastoreItem>
-</file>
-
-<file path=customXml/itemProps3.xml><?xml version="1.0" encoding="utf-8"?>
-<ds:datastoreItem xmlns:ds="http://schemas.openxmlformats.org/officeDocument/2006/customXml" ds:itemID="{B41DF8A6-CB15-41C6-A09A-29CED8A9C1F5}">
-  <ds:schemaRefs>
-    <ds:schemaRef ds:uri="http://schemas.microsoft.com/office/2006/documentManagement/types"/>
-    <ds:schemaRef ds:uri="http://schemas.microsoft.com/office/2006/metadata/properties"/>
-    <ds:schemaRef ds:uri="http://purl.org/dc/elements/1.1/"/>
-    <ds:schemaRef ds:uri="http://schemas.openxmlformats.org/package/2006/metadata/core-properties"/>
-    <ds:schemaRef ds:uri="http://purl.org/dc/terms/"/>
-    <ds:schemaRef ds:uri="http://schemas.microsoft.com/office/infopath/2007/PartnerControls"/>
-    <ds:schemaRef ds:uri="6f2940e1-d6a6-4eeb-866e-7f5c8474e994"/>
-    <ds:schemaRef ds:uri="http://www.w3.org/XML/1998/namespace"/>
-    <ds:schemaRef ds:uri="http://purl.org/dc/dcmitype/"/>
-  </ds:schemaRefs>
-</ds:datastoreItem>
-</file>
-
 <file path=customXml/itemProps4.xml><?xml version="1.0" encoding="utf-8"?>
-<ds:datastoreItem xmlns:ds="http://schemas.openxmlformats.org/officeDocument/2006/customXml" ds:itemID="{72697F7B-FB77-4CA3-9513-39898633FFD6}">
+<ds:datastoreItem xmlns:ds="http://schemas.openxmlformats.org/officeDocument/2006/customXml" ds:itemID="{E85E0124-3239-4DAE-AE7F-88076A54B165}">
   <ds:schemaRefs>
     <ds:schemaRef ds:uri="http://schemas.openxmlformats.org/officeDocument/2006/bibliography"/>
   </ds:schemaRefs>

</xml_diff>

<commit_message>
Adding documentation for for navigating and getting data from the eTool. Also finished up the survey description documentation.
</commit_message>
<xml_diff>
--- a/AFNET Project/Survey Description and Reference.docx
+++ b/AFNET Project/Survey Description and Reference.docx
@@ -82,6 +82,8 @@
           <w:szCs w:val="32"/>
         </w:rPr>
       </w:pPr>
+      <w:bookmarkStart w:id="0" w:name="_GoBack"/>
+      <w:bookmarkEnd w:id="0"/>
       <w:r>
         <w:rPr>
           <w:sz w:val="32"/>
@@ -519,12 +521,12 @@
       <w:pPr>
         <w:pStyle w:val="Heading1"/>
       </w:pPr>
-      <w:bookmarkStart w:id="0" w:name="_Toc25673324"/>
+      <w:bookmarkStart w:id="1" w:name="_Toc25673324"/>
       <w:r>
         <w:lastRenderedPageBreak/>
         <w:t>Downloading and Submitting Data Using ODK Collect</w:t>
       </w:r>
-      <w:bookmarkEnd w:id="0"/>
+      <w:bookmarkEnd w:id="1"/>
     </w:p>
     <w:p>
       <w:r>
@@ -540,7 +542,13 @@
         <w:t xml:space="preserve"> is available using </w:t>
       </w:r>
       <w:r>
-        <w:t>a PC. However, when data must be collected in the field, w</w:t>
+        <w:t>a PC.</w:t>
+      </w:r>
+      <w:r>
+        <w:t xml:space="preserve"> See the form url for the link to submit responses via web browser. No permission or Ona account is required to access survey forms using a PC.</w:t>
+      </w:r>
+      <w:r>
+        <w:t xml:space="preserve"> However, when data must be collected in the field, w</w:t>
       </w:r>
       <w:r>
         <w:t>here</w:t>
@@ -583,10 +591,7 @@
         <w:t>.</w:t>
       </w:r>
       <w:r>
-        <w:t xml:space="preserve"> </w:t>
-      </w:r>
-      <w:r>
-        <w:t xml:space="preserve">An Ona account can be created </w:t>
+        <w:t xml:space="preserve"> An Ona account can be created </w:t>
       </w:r>
       <w:hyperlink r:id="rId9" w:history="1">
         <w:r>
@@ -606,13 +611,7 @@
         <w:t>.</w:t>
       </w:r>
       <w:r>
-        <w:t xml:space="preserve"> Additionally, </w:t>
-      </w:r>
-      <w:r>
-        <w:t>email this address</w:t>
-      </w:r>
-      <w:r>
-        <w:t xml:space="preserve"> to request changes to forms hosted in Ona.  </w:t>
+        <w:t xml:space="preserve"> Additionally, email this address to request changes to forms hosted in Ona.  </w:t>
       </w:r>
     </w:p>
     <w:p>
@@ -623,15 +622,7 @@
         <w:t>is</w:t>
       </w:r>
       <w:r>
-        <w:t xml:space="preserve"> a series of screen grabs walking through the process of downloading and using the ODK Collect app to download and fill in blank web forms hosted in Ona. Any </w:t>
-      </w:r>
-      <w:proofErr w:type="spellStart"/>
-      <w:r>
-        <w:t>url’s</w:t>
-      </w:r>
-      <w:proofErr w:type="spellEnd"/>
-      <w:r>
-        <w:t xml:space="preserve"> shown in the below screen grabs are generic and do not relate to the present project. You will need internet connection to setup your account and connect to forms. </w:t>
+        <w:t xml:space="preserve"> a series of screen grabs walking through the process of downloading and using the ODK Collect app to download and fill in blank web forms hosted in Ona. Any url’s shown in the below screen grabs are generic and do not relate to the present project. You will need internet connection to setup your account and connect to forms. </w:t>
       </w:r>
     </w:p>
     <w:p>
@@ -639,6 +630,9 @@
         <w:jc w:val="center"/>
       </w:pPr>
       <w:r>
+        <w:rPr>
+          <w:noProof/>
+        </w:rPr>
         <w:drawing>
           <wp:inline distT="0" distB="0" distL="0" distR="0" wp14:anchorId="74B56986" wp14:editId="700F762E">
             <wp:extent cx="4334781" cy="4319034"/>
@@ -686,6 +680,9 @@
         <w:jc w:val="center"/>
       </w:pPr>
       <w:r>
+        <w:rPr>
+          <w:noProof/>
+        </w:rPr>
         <w:lastRenderedPageBreak/>
         <w:drawing>
           <wp:inline distT="0" distB="0" distL="0" distR="0" wp14:anchorId="48406F4F" wp14:editId="63BF0C10">
@@ -734,6 +731,9 @@
         <w:jc w:val="center"/>
       </w:pPr>
       <w:r>
+        <w:rPr>
+          <w:noProof/>
+        </w:rPr>
         <w:drawing>
           <wp:inline distT="0" distB="0" distL="0" distR="0" wp14:anchorId="3FD7B133" wp14:editId="7E71C44D">
             <wp:extent cx="3857625" cy="2672312"/>
@@ -782,18 +782,10 @@
     <w:p/>
     <w:p/>
     <w:p/>
-    <w:p/>
-    <w:p>
-      <w:r>
-        <w:t xml:space="preserve">The </w:t>
-      </w:r>
-      <w:proofErr w:type="spellStart"/>
-      <w:r>
-        <w:t>url</w:t>
-      </w:r>
-      <w:proofErr w:type="spellEnd"/>
-      <w:r>
-        <w:t xml:space="preserve"> shown below can be used for </w:t>
+    <w:p>
+      <w:r>
+        <w:lastRenderedPageBreak/>
+        <w:t xml:space="preserve">The url shown below can be used for </w:t>
       </w:r>
       <w:r>
         <w:rPr>
@@ -811,6 +803,9 @@
         <w:jc w:val="center"/>
       </w:pPr>
       <w:r>
+        <w:rPr>
+          <w:noProof/>
+        </w:rPr>
         <w:drawing>
           <wp:inline distT="0" distB="0" distL="0" distR="0" wp14:anchorId="3ED35732" wp14:editId="357DD705">
             <wp:extent cx="3873500" cy="2987477"/>
@@ -858,6 +853,9 @@
         <w:jc w:val="center"/>
       </w:pPr>
       <w:r>
+        <w:rPr>
+          <w:noProof/>
+        </w:rPr>
         <w:drawing>
           <wp:inline distT="0" distB="0" distL="0" distR="0" wp14:anchorId="356D2ACC" wp14:editId="6911DE13">
             <wp:extent cx="3873977" cy="2809875"/>
@@ -910,6 +908,9 @@
         <w:jc w:val="center"/>
       </w:pPr>
       <w:r>
+        <w:rPr>
+          <w:noProof/>
+        </w:rPr>
         <w:lastRenderedPageBreak/>
         <w:drawing>
           <wp:inline distT="0" distB="0" distL="0" distR="0" wp14:anchorId="3BFFB577" wp14:editId="6BBC06A3">
@@ -972,6 +973,9 @@
         <w:jc w:val="center"/>
       </w:pPr>
       <w:r>
+        <w:rPr>
+          <w:noProof/>
+        </w:rPr>
         <w:drawing>
           <wp:inline distT="0" distB="0" distL="0" distR="0" wp14:anchorId="7BA3F9FF" wp14:editId="4013D547">
             <wp:extent cx="3454098" cy="3781425"/>
@@ -1019,6 +1023,9 @@
         <w:jc w:val="center"/>
       </w:pPr>
       <w:r>
+        <w:rPr>
+          <w:noProof/>
+        </w:rPr>
         <w:drawing>
           <wp:inline distT="0" distB="0" distL="0" distR="0" wp14:anchorId="5566D92D" wp14:editId="5E573F01">
             <wp:extent cx="3635500" cy="2819843"/>
@@ -1066,6 +1073,9 @@
         <w:jc w:val="center"/>
       </w:pPr>
       <w:r>
+        <w:rPr>
+          <w:noProof/>
+        </w:rPr>
         <w:lastRenderedPageBreak/>
         <w:drawing>
           <wp:inline distT="0" distB="0" distL="0" distR="0" wp14:anchorId="33E04E0C" wp14:editId="3CA82AFB">
@@ -1114,6 +1124,9 @@
         <w:jc w:val="center"/>
       </w:pPr>
       <w:r>
+        <w:rPr>
+          <w:noProof/>
+        </w:rPr>
         <w:drawing>
           <wp:inline distT="0" distB="0" distL="0" distR="0" wp14:anchorId="3E115670" wp14:editId="261A536F">
             <wp:extent cx="3105150" cy="3197044"/>
@@ -1214,6 +1227,9 @@
         <w:jc w:val="center"/>
       </w:pPr>
       <w:r>
+        <w:rPr>
+          <w:noProof/>
+        </w:rPr>
         <w:drawing>
           <wp:inline distT="0" distB="0" distL="0" distR="0" wp14:anchorId="0571432F" wp14:editId="6C293FC3">
             <wp:extent cx="3343275" cy="4283749"/>
@@ -1261,6 +1277,9 @@
         <w:jc w:val="center"/>
       </w:pPr>
       <w:r>
+        <w:rPr>
+          <w:noProof/>
+        </w:rPr>
         <w:lastRenderedPageBreak/>
         <w:drawing>
           <wp:inline distT="0" distB="0" distL="0" distR="0" wp14:anchorId="590100BD" wp14:editId="2A83E38E">
@@ -1309,6 +1328,9 @@
         <w:jc w:val="center"/>
       </w:pPr>
       <w:r>
+        <w:rPr>
+          <w:noProof/>
+        </w:rPr>
         <w:drawing>
           <wp:inline distT="0" distB="0" distL="0" distR="0" wp14:anchorId="76C2FC2E" wp14:editId="78BAC077">
             <wp:extent cx="3583305" cy="2981325"/>
@@ -1394,18 +1416,13 @@
       <w:pPr>
         <w:pStyle w:val="Heading1"/>
       </w:pPr>
-      <w:bookmarkStart w:id="1" w:name="_Toc25673325"/>
+      <w:bookmarkStart w:id="2" w:name="_Toc25673325"/>
       <w:r>
         <w:t>Equipment Information Form</w:t>
       </w:r>
       <w:r>
-        <w:t xml:space="preserve"> </w:t>
-      </w:r>
-      <w:bookmarkStart w:id="2" w:name="_GoBack"/>
-      <w:r>
-        <w:t>Description</w:t>
-      </w:r>
-      <w:bookmarkEnd w:id="1"/>
+        <w:t xml:space="preserve"> Description</w:t>
+      </w:r>
       <w:bookmarkEnd w:id="2"/>
     </w:p>
     <w:p>
@@ -1419,7 +1436,7 @@
       <w:r>
         <w:t xml:space="preserve"> </w:t>
       </w:r>
-      <w:hyperlink r:id="rId24" w:history="1">
+      <w:hyperlink r:id="rId24" w:anchor="xsR3wR1v" w:history="1">
         <w:r>
           <w:rPr>
             <w:rStyle w:val="Hyperlink"/>
@@ -1471,10 +1488,7 @@
         <w:t>sed</w:t>
       </w:r>
       <w:r>
-        <w:t xml:space="preserve"> </w:t>
-      </w:r>
-      <w:r>
-        <w:t>this form</w:t>
+        <w:t xml:space="preserve"> this form</w:t>
       </w:r>
       <w:r>
         <w:t xml:space="preserve"> to enter new equipment data or to alter data for existing </w:t>
@@ -1566,6 +1580,9 @@
     </w:p>
     <w:p>
       <w:r>
+        <w:rPr>
+          <w:noProof/>
+        </w:rPr>
         <w:drawing>
           <wp:inline distT="0" distB="0" distL="0" distR="0" wp14:anchorId="4E7611D4" wp14:editId="1AD125A2">
             <wp:extent cx="4000847" cy="632515"/>
@@ -1615,6 +1632,9 @@
     </w:p>
     <w:p>
       <w:r>
+        <w:rPr>
+          <w:noProof/>
+        </w:rPr>
         <w:drawing>
           <wp:inline distT="0" distB="0" distL="0" distR="0" wp14:anchorId="5B9C13C0" wp14:editId="65C1678A">
             <wp:extent cx="3048264" cy="556308"/>
@@ -1675,6 +1695,9 @@
     </w:p>
     <w:p>
       <w:r>
+        <w:rPr>
+          <w:noProof/>
+        </w:rPr>
         <w:drawing>
           <wp:inline distT="0" distB="0" distL="0" distR="0" wp14:anchorId="03509B7C" wp14:editId="5C914454">
             <wp:extent cx="3048264" cy="624894"/>
@@ -1719,13 +1742,7 @@
     </w:p>
     <w:p>
       <w:r>
-        <w:t>Choose one of the options provided. If the equipment</w:t>
-      </w:r>
-      <w:r>
-        <w:t xml:space="preserve"> manufacturer</w:t>
-      </w:r>
-      <w:r>
-        <w:t xml:space="preserve"> you are entering does not match those provided, send a message to </w:t>
+        <w:t xml:space="preserve">Choose one of the options provided. If the equipment manufacturer you are entering does not match those provided, send a message to </w:t>
       </w:r>
       <w:hyperlink r:id="rId30" w:history="1">
         <w:r>
@@ -1741,6 +1758,9 @@
     </w:p>
     <w:p>
       <w:r>
+        <w:rPr>
+          <w:noProof/>
+        </w:rPr>
         <w:drawing>
           <wp:inline distT="0" distB="0" distL="0" distR="0" wp14:anchorId="58F46273" wp14:editId="11ABFFBE">
             <wp:extent cx="2225233" cy="632515"/>
@@ -1790,6 +1810,9 @@
     </w:p>
     <w:p>
       <w:r>
+        <w:rPr>
+          <w:noProof/>
+        </w:rPr>
         <w:drawing>
           <wp:inline distT="0" distB="0" distL="0" distR="0" wp14:anchorId="46F3AC51" wp14:editId="4A4F25C5">
             <wp:extent cx="2270957" cy="624894"/>
@@ -1839,6 +1862,9 @@
     </w:p>
     <w:p>
       <w:r>
+        <w:rPr>
+          <w:noProof/>
+        </w:rPr>
         <w:drawing>
           <wp:inline distT="0" distB="0" distL="0" distR="0" wp14:anchorId="1DF960F1" wp14:editId="6CB6BC1E">
             <wp:extent cx="3848637" cy="866896"/>
@@ -1883,13 +1909,7 @@
     </w:p>
     <w:p>
       <w:r>
-        <w:t xml:space="preserve">Choose one of the options provided. If the </w:t>
-      </w:r>
-      <w:r>
-        <w:t>lab</w:t>
-      </w:r>
-      <w:r>
-        <w:t xml:space="preserve"> you are entering does not match those provided, send a message to </w:t>
+        <w:t xml:space="preserve">Choose one of the options provided. If the lab you are entering does not match those provided, send a message to </w:t>
       </w:r>
       <w:hyperlink r:id="rId34" w:history="1">
         <w:r>
@@ -1905,6 +1925,9 @@
     </w:p>
     <w:p>
       <w:r>
+        <w:rPr>
+          <w:noProof/>
+        </w:rPr>
         <w:lastRenderedPageBreak/>
         <w:drawing>
           <wp:inline distT="0" distB="0" distL="0" distR="0" wp14:anchorId="14F09E12" wp14:editId="01683DFD">
@@ -1955,6 +1978,9 @@
     </w:p>
     <w:p>
       <w:r>
+        <w:rPr>
+          <w:noProof/>
+        </w:rPr>
         <w:drawing>
           <wp:inline distT="0" distB="0" distL="0" distR="0" wp14:anchorId="046E147C" wp14:editId="4EDA63E8">
             <wp:extent cx="3801005" cy="809738"/>
@@ -2004,6 +2030,9 @@
     </w:p>
     <w:p>
       <w:r>
+        <w:rPr>
+          <w:noProof/>
+        </w:rPr>
         <w:drawing>
           <wp:inline distT="0" distB="0" distL="0" distR="0" wp14:anchorId="1DAF19B8" wp14:editId="6E1C71C3">
             <wp:extent cx="3962953" cy="838317"/>
@@ -2048,19 +2077,7 @@
     </w:p>
     <w:p>
       <w:r>
-        <w:t xml:space="preserve">Choose one of the options provided. If the </w:t>
-      </w:r>
-      <w:r>
-        <w:t>engineer name</w:t>
-      </w:r>
-      <w:r>
-        <w:t xml:space="preserve"> </w:t>
-      </w:r>
-      <w:r>
-        <w:t>does not</w:t>
-      </w:r>
-      <w:r>
-        <w:t xml:space="preserve"> match those provided, send a message to </w:t>
+        <w:t xml:space="preserve">Choose one of the options provided. If the engineer name does not match those provided, send a message to </w:t>
       </w:r>
       <w:hyperlink r:id="rId38" w:history="1">
         <w:r>
@@ -2076,6 +2093,9 @@
     </w:p>
     <w:p>
       <w:r>
+        <w:rPr>
+          <w:noProof/>
+        </w:rPr>
         <w:drawing>
           <wp:inline distT="0" distB="0" distL="0" distR="0" wp14:anchorId="31C146CC" wp14:editId="67BFF69D">
             <wp:extent cx="3810532" cy="771633"/>
@@ -2120,13 +2140,7 @@
     </w:p>
     <w:p>
       <w:r>
-        <w:t xml:space="preserve">Choose one of the options provided. If the engineer </w:t>
-      </w:r>
-      <w:r>
-        <w:t>post</w:t>
-      </w:r>
-      <w:r>
-        <w:t xml:space="preserve"> does not match those provided, send a message to </w:t>
+        <w:t xml:space="preserve">Choose one of the options provided. If the engineer post does not match those provided, send a message to </w:t>
       </w:r>
       <w:hyperlink r:id="rId40" w:history="1">
         <w:r>
@@ -2142,6 +2156,9 @@
     </w:p>
     <w:p>
       <w:r>
+        <w:rPr>
+          <w:noProof/>
+        </w:rPr>
         <w:drawing>
           <wp:inline distT="0" distB="0" distL="0" distR="0" wp14:anchorId="3B1CD330" wp14:editId="23B3A84C">
             <wp:extent cx="2753109" cy="838317"/>
@@ -2191,6 +2208,9 @@
     </w:p>
     <w:p>
       <w:r>
+        <w:rPr>
+          <w:noProof/>
+        </w:rPr>
         <w:drawing>
           <wp:inline distT="0" distB="0" distL="0" distR="0" wp14:anchorId="2EC27365" wp14:editId="33610787">
             <wp:extent cx="2762636" cy="838317"/>
@@ -2235,17 +2255,14 @@
     </w:p>
     <w:p>
       <w:r>
-        <w:t xml:space="preserve">Enter the date of the most recent </w:t>
-      </w:r>
-      <w:r>
-        <w:t>maintenance</w:t>
-      </w:r>
-      <w:r>
-        <w:t xml:space="preserve"> event for the equipment. </w:t>
-      </w:r>
-    </w:p>
-    <w:p>
-      <w:r>
+        <w:t xml:space="preserve">Enter the date of the most recent maintenance event for the equipment. </w:t>
+      </w:r>
+    </w:p>
+    <w:p>
+      <w:r>
+        <w:rPr>
+          <w:noProof/>
+        </w:rPr>
         <w:lastRenderedPageBreak/>
         <w:drawing>
           <wp:inline distT="0" distB="0" distL="0" distR="0" wp14:anchorId="364E60D4" wp14:editId="093E983B">
@@ -2308,6 +2325,9 @@
     <w:p/>
     <w:p>
       <w:r>
+        <w:rPr>
+          <w:noProof/>
+        </w:rPr>
         <w:drawing>
           <wp:inline distT="0" distB="0" distL="0" distR="0" wp14:anchorId="2E81A2E0" wp14:editId="568C3A4C">
             <wp:extent cx="3781953" cy="781159"/>
@@ -2368,6 +2388,9 @@
     </w:p>
     <w:p>
       <w:r>
+        <w:rPr>
+          <w:noProof/>
+        </w:rPr>
         <w:drawing>
           <wp:inline distT="0" distB="0" distL="0" distR="0" wp14:anchorId="26D07AA0" wp14:editId="00A866A0">
             <wp:extent cx="1790950" cy="1886213"/>
@@ -2439,7 +2462,7 @@
       <w:r>
         <w:t xml:space="preserve"> </w:t>
       </w:r>
-      <w:hyperlink r:id="rId48" w:history="1">
+      <w:hyperlink r:id="rId48" w:anchor="JBXgIyIf" w:history="1">
         <w:r>
           <w:rPr>
             <w:rStyle w:val="Hyperlink"/>
@@ -2483,6 +2506,9 @@
     </w:p>
     <w:p>
       <w:r>
+        <w:rPr>
+          <w:noProof/>
+        </w:rPr>
         <w:lastRenderedPageBreak/>
         <w:drawing>
           <wp:inline distT="0" distB="0" distL="0" distR="0" wp14:anchorId="6A4B40C7" wp14:editId="0F1D922D">
@@ -2557,6 +2583,9 @@
     </w:p>
     <w:p>
       <w:r>
+        <w:rPr>
+          <w:noProof/>
+        </w:rPr>
         <w:lastRenderedPageBreak/>
         <w:drawing>
           <wp:inline distT="0" distB="0" distL="0" distR="0" wp14:anchorId="5E86B109" wp14:editId="528DA17D">
@@ -2641,7 +2670,7 @@
       <w:r>
         <w:t xml:space="preserve"> </w:t>
       </w:r>
-      <w:hyperlink r:id="rId52" w:history="1">
+      <w:hyperlink r:id="rId52" w:anchor="VI2FevM7" w:history="1">
         <w:r>
           <w:rPr>
             <w:rStyle w:val="Hyperlink"/>
@@ -2689,6 +2718,9 @@
     </w:p>
     <w:p>
       <w:r>
+        <w:rPr>
+          <w:noProof/>
+        </w:rPr>
         <w:drawing>
           <wp:inline distT="0" distB="0" distL="0" distR="0" wp14:anchorId="74BCC45B" wp14:editId="31CE74B1">
             <wp:extent cx="4944165" cy="781159"/>
@@ -2733,6 +2765,9 @@
     </w:p>
     <w:p>
       <w:r>
+        <w:rPr>
+          <w:noProof/>
+        </w:rPr>
         <w:drawing>
           <wp:inline distT="0" distB="0" distL="0" distR="0" wp14:anchorId="74A71F98" wp14:editId="0854165C">
             <wp:extent cx="2800741" cy="790685"/>
@@ -2817,7 +2852,7 @@
       <w:r>
         <w:t xml:space="preserve"> </w:t>
       </w:r>
-      <w:hyperlink r:id="rId55" w:history="1">
+      <w:hyperlink r:id="rId55" w:anchor="OPkgR4Hc" w:history="1">
         <w:r>
           <w:rPr>
             <w:rStyle w:val="Hyperlink"/>
@@ -2860,17 +2895,14 @@
         <w:t>Summary:</w:t>
       </w:r>
       <w:r>
-        <w:t xml:space="preserve"> Use this form to request</w:t>
-      </w:r>
-      <w:r>
-        <w:t xml:space="preserve"> maintenance for</w:t>
-      </w:r>
-      <w:r>
-        <w:t xml:space="preserve"> a piece of equipment. </w:t>
-      </w:r>
-    </w:p>
-    <w:p>
-      <w:r>
+        <w:t xml:space="preserve"> Use this form to request maintenance for a piece of equipment. </w:t>
+      </w:r>
+    </w:p>
+    <w:p>
+      <w:r>
+        <w:rPr>
+          <w:noProof/>
+        </w:rPr>
         <w:drawing>
           <wp:inline distT="0" distB="0" distL="0" distR="0" wp14:anchorId="52389439" wp14:editId="5F9B2360">
             <wp:extent cx="4944165" cy="781159"/>
@@ -2915,6 +2947,9 @@
     </w:p>
     <w:p>
       <w:r>
+        <w:rPr>
+          <w:noProof/>
+        </w:rPr>
         <w:drawing>
           <wp:inline distT="0" distB="0" distL="0" distR="0" wp14:anchorId="710CD2E8" wp14:editId="3E7ECADF">
             <wp:extent cx="2705478" cy="800212"/>
@@ -2962,13 +2997,7 @@
         <w:t>Enter the date you w</w:t>
       </w:r>
       <w:r>
-        <w:t xml:space="preserve">ould like </w:t>
-      </w:r>
-      <w:r>
-        <w:t>maintenance</w:t>
-      </w:r>
-      <w:r>
-        <w:t xml:space="preserve"> </w:t>
+        <w:t xml:space="preserve">ould like maintenance </w:t>
       </w:r>
       <w:r>
         <w:rPr>
@@ -3898,18 +3927,18 @@
 </file>
 
 <file path=customXml/item1.xml><?xml version="1.0" encoding="utf-8"?>
-<p:properties xmlns:p="http://schemas.microsoft.com/office/2006/metadata/properties" xmlns:xsi="http://www.w3.org/2001/XMLSchema-instance" xmlns:pc="http://schemas.microsoft.com/office/infopath/2007/PartnerControls">
-  <documentManagement/>
-</p:properties>
-</file>
-
-<file path=customXml/item2.xml><?xml version="1.0" encoding="utf-8"?>
 <?mso-contentType ?>
 <FormTemplates xmlns="http://schemas.microsoft.com/sharepoint/v3/contenttype/forms">
   <Display>DocumentLibraryForm</Display>
   <Edit>DocumentLibraryForm</Edit>
   <New>DocumentLibraryForm</New>
 </FormTemplates>
+</file>
+
+<file path=customXml/item2.xml><?xml version="1.0" encoding="utf-8"?>
+<p:properties xmlns:p="http://schemas.microsoft.com/office/2006/metadata/properties" xmlns:xsi="http://www.w3.org/2001/XMLSchema-instance" xmlns:pc="http://schemas.microsoft.com/office/infopath/2007/PartnerControls">
+  <documentManagement/>
+</p:properties>
 </file>
 
 <file path=customXml/item3.xml><?xml version="1.0" encoding="utf-8"?>
@@ -4095,18 +4124,18 @@
 </file>
 
 <file path=customXml/itemProps1.xml><?xml version="1.0" encoding="utf-8"?>
-<ds:datastoreItem xmlns:ds="http://schemas.openxmlformats.org/officeDocument/2006/customXml" ds:itemID="{B41DF8A6-CB15-41C6-A09A-29CED8A9C1F5}">
+<ds:datastoreItem xmlns:ds="http://schemas.openxmlformats.org/officeDocument/2006/customXml" ds:itemID="{C9F126A9-56D9-4146-9740-EDB0057B8472}">
   <ds:schemaRefs>
-    <ds:schemaRef ds:uri="http://schemas.microsoft.com/office/2006/metadata/properties"/>
-    <ds:schemaRef ds:uri="http://schemas.microsoft.com/office/infopath/2007/PartnerControls"/>
+    <ds:schemaRef ds:uri="http://schemas.microsoft.com/sharepoint/v3/contenttype/forms"/>
   </ds:schemaRefs>
 </ds:datastoreItem>
 </file>
 
 <file path=customXml/itemProps2.xml><?xml version="1.0" encoding="utf-8"?>
-<ds:datastoreItem xmlns:ds="http://schemas.openxmlformats.org/officeDocument/2006/customXml" ds:itemID="{C9F126A9-56D9-4146-9740-EDB0057B8472}">
+<ds:datastoreItem xmlns:ds="http://schemas.openxmlformats.org/officeDocument/2006/customXml" ds:itemID="{B41DF8A6-CB15-41C6-A09A-29CED8A9C1F5}">
   <ds:schemaRefs>
-    <ds:schemaRef ds:uri="http://schemas.microsoft.com/sharepoint/v3/contenttype/forms"/>
+    <ds:schemaRef ds:uri="http://schemas.microsoft.com/office/2006/metadata/properties"/>
+    <ds:schemaRef ds:uri="http://schemas.microsoft.com/office/infopath/2007/PartnerControls"/>
   </ds:schemaRefs>
 </ds:datastoreItem>
 </file>
@@ -4130,7 +4159,7 @@
 </file>
 
 <file path=customXml/itemProps4.xml><?xml version="1.0" encoding="utf-8"?>
-<ds:datastoreItem xmlns:ds="http://schemas.openxmlformats.org/officeDocument/2006/customXml" ds:itemID="{E85E0124-3239-4DAE-AE7F-88076A54B165}">
+<ds:datastoreItem xmlns:ds="http://schemas.openxmlformats.org/officeDocument/2006/customXml" ds:itemID="{7649D9ED-8E01-419C-9D1F-1E461A51D00F}">
   <ds:schemaRefs>
     <ds:schemaRef ds:uri="http://schemas.openxmlformats.org/officeDocument/2006/bibliography"/>
   </ds:schemaRefs>

</xml_diff>